<commit_message>
completed program 1 for 328
</commit_message>
<xml_diff>
--- a/CECS328_DataStructuresAlgorithms/Project1_Results.docx
+++ b/CECS328_DataStructuresAlgorithms/Project1_Results.docx
@@ -39,7 +39,14 @@
           <w:rFonts w:ascii="Times New Roman" w:hAnsi="Times New Roman" w:cs="Times New Roman"/>
           <w:sz w:val="24"/>
         </w:rPr>
-        <w:t xml:space="preserve">For each of the tasks, I have included the algorithm in C# as well as a screenshot of the output. The source code for the project is available </w:t>
+        <w:t>For each of the tasks, I have included the algorithm in C# as well as a screenshot of the output. The source co</w:t>
+      </w:r>
+      <w:r>
+        <w:rPr>
+          <w:rFonts w:ascii="Times New Roman" w:hAnsi="Times New Roman" w:cs="Times New Roman"/>
+          <w:sz w:val="24"/>
+        </w:rPr>
+        <w:t xml:space="preserve">de for the project is available here: </w:t>
       </w:r>
       <w:hyperlink r:id="rId7" w:history="1">
         <w:r>
@@ -47,41 +54,11 @@
             <w:rStyle w:val="Hyperlink"/>
             <w:rFonts w:ascii="Times New Roman" w:hAnsi="Times New Roman" w:cs="Times New Roman"/>
             <w:sz w:val="24"/>
+            <w:u w:val="none"/>
           </w:rPr>
-          <w:t>h</w:t>
-        </w:r>
-        <w:r>
-          <w:rPr>
-            <w:rStyle w:val="Hyperlink"/>
-            <w:rFonts w:ascii="Times New Roman" w:hAnsi="Times New Roman" w:cs="Times New Roman"/>
-            <w:sz w:val="24"/>
-          </w:rPr>
-          <w:t>e</w:t>
-        </w:r>
-        <w:r>
-          <w:rPr>
-            <w:rStyle w:val="Hyperlink"/>
-            <w:rFonts w:ascii="Times New Roman" w:hAnsi="Times New Roman" w:cs="Times New Roman"/>
-            <w:sz w:val="24"/>
-          </w:rPr>
-          <w:t>re</w:t>
+          <w:t>https://github.com/Vardominator/CSULBProjects/tree/master/CECS328_DataStructuresAlgorithms</w:t>
         </w:r>
       </w:hyperlink>
-      <w:r>
-        <w:rPr>
-          <w:rFonts w:ascii="Times New Roman" w:hAnsi="Times New Roman" w:cs="Times New Roman"/>
-          <w:sz w:val="24"/>
-        </w:rPr>
-        <w:t>.</w:t>
-      </w:r>
-    </w:p>
-    <w:p>
-      <w:pPr>
-        <w:rPr>
-          <w:rFonts w:ascii="Times New Roman" w:hAnsi="Times New Roman" w:cs="Times New Roman"/>
-          <w:sz w:val="24"/>
-        </w:rPr>
-      </w:pPr>
     </w:p>
     <w:p>
       <w:pPr>
@@ -158,10 +135,10 @@
             <v:path o:extrusionok="f" gradientshapeok="t" o:connecttype="rect"/>
             <o:lock v:ext="edit" aspectratio="t"/>
           </v:shapetype>
-          <v:shape id="_x0000_i1308" type="#_x0000_t75" style="width:468pt;height:272.25pt" o:ole="">
+          <v:shape id="_x0000_i1025" type="#_x0000_t75" style="width:468pt;height:272.25pt" o:ole="">
             <v:imagedata r:id="rId8" o:title=""/>
           </v:shape>
-          <o:OLEObject Type="Embed" ProgID="Word.OpenDocumentText.12" ShapeID="_x0000_i1308" DrawAspect="Content" ObjectID="_1536248950" r:id="rId9"/>
+          <o:OLEObject Type="Embed" ProgID="Word.OpenDocumentText.12" ShapeID="_x0000_i1025" DrawAspect="Content" ObjectID="_1537532339" r:id="rId9"/>
         </w:object>
       </w:r>
     </w:p>
@@ -221,10 +198,10 @@
           <w:sz w:val="24"/>
         </w:rPr>
         <w:object w:dxaOrig="9360" w:dyaOrig="2847">
-          <v:shape id="_x0000_i1335" type="#_x0000_t75" style="width:468pt;height:142.5pt" o:ole="">
+          <v:shape id="_x0000_i1026" type="#_x0000_t75" style="width:468pt;height:142.5pt" o:ole="">
             <v:imagedata r:id="rId10" o:title=""/>
           </v:shape>
-          <o:OLEObject Type="Embed" ProgID="Word.OpenDocumentText.12" ShapeID="_x0000_i1335" DrawAspect="Content" ObjectID="_1536248951" r:id="rId11"/>
+          <o:OLEObject Type="Embed" ProgID="Word.OpenDocumentText.12" ShapeID="_x0000_i1026" DrawAspect="Content" ObjectID="_1537532340" r:id="rId11"/>
         </w:object>
       </w:r>
     </w:p>
@@ -283,10 +260,10 @@
           <w:sz w:val="24"/>
         </w:rPr>
         <w:object w:dxaOrig="9360" w:dyaOrig="3757">
-          <v:shape id="_x0000_i1310" type="#_x0000_t75" style="width:468pt;height:187.5pt" o:ole="">
+          <v:shape id="_x0000_i1027" type="#_x0000_t75" style="width:468pt;height:187.5pt" o:ole="">
             <v:imagedata r:id="rId12" o:title=""/>
           </v:shape>
-          <o:OLEObject Type="Embed" ProgID="Word.OpenDocumentText.12" ShapeID="_x0000_i1310" DrawAspect="Content" ObjectID="_1536248952" r:id="rId13"/>
+          <o:OLEObject Type="Embed" ProgID="Word.OpenDocumentText.12" ShapeID="_x0000_i1027" DrawAspect="Content" ObjectID="_1537532341" r:id="rId13"/>
         </w:object>
       </w:r>
       <w:r>
@@ -312,10 +289,10 @@
           <w:sz w:val="24"/>
         </w:rPr>
         <w:object w:dxaOrig="9360" w:dyaOrig="7154">
-          <v:shape id="_x0000_i1333" type="#_x0000_t75" style="width:468pt;height:357.75pt" o:ole="">
+          <v:shape id="_x0000_i1028" type="#_x0000_t75" style="width:468pt;height:357.75pt" o:ole="">
             <v:imagedata r:id="rId14" o:title=""/>
           </v:shape>
-          <o:OLEObject Type="Embed" ProgID="Word.OpenDocumentText.12" ShapeID="_x0000_i1333" DrawAspect="Content" ObjectID="_1536248953" r:id="rId15"/>
+          <o:OLEObject Type="Embed" ProgID="Word.OpenDocumentText.12" ShapeID="_x0000_i1028" DrawAspect="Content" ObjectID="_1537532342" r:id="rId15"/>
         </w:object>
       </w:r>
     </w:p>
@@ -346,40 +323,7 @@
           <w:rFonts w:ascii="Times New Roman" w:hAnsi="Times New Roman" w:cs="Times New Roman"/>
           <w:sz w:val="24"/>
         </w:rPr>
-        <w:lastRenderedPageBreak/>
-        <w:t xml:space="preserve">Algebraically verify that g(n) is a solution of </w:t>
-      </w:r>
-      <w:proofErr w:type="spellStart"/>
-      <w:r>
-        <w:rPr>
-          <w:rFonts w:ascii="Times New Roman" w:hAnsi="Times New Roman" w:cs="Times New Roman"/>
-          <w:sz w:val="24"/>
-        </w:rPr>
-        <w:t>Equ</w:t>
-      </w:r>
-      <w:proofErr w:type="spellEnd"/>
-      <w:r>
-        <w:rPr>
-          <w:rFonts w:ascii="Times New Roman" w:hAnsi="Times New Roman" w:cs="Times New Roman"/>
-          <w:sz w:val="24"/>
-        </w:rPr>
-        <w:t xml:space="preserve"> 1 by substituting g(n) in </w:t>
-      </w:r>
-      <w:proofErr w:type="spellStart"/>
-      <w:r>
-        <w:rPr>
-          <w:rFonts w:ascii="Times New Roman" w:hAnsi="Times New Roman" w:cs="Times New Roman"/>
-          <w:sz w:val="24"/>
-        </w:rPr>
-        <w:t>Equ</w:t>
-      </w:r>
-      <w:proofErr w:type="spellEnd"/>
-      <w:r>
-        <w:rPr>
-          <w:rFonts w:ascii="Times New Roman" w:hAnsi="Times New Roman" w:cs="Times New Roman"/>
-          <w:sz w:val="24"/>
-        </w:rPr>
-        <w:t xml:space="preserve"> 1.</w:t>
+        <w:t>Algebraically verify that g(n) is a solution of Equ 1 by substituting g(n) in Equ 1.</w:t>
       </w:r>
     </w:p>
     <w:p>
@@ -453,10 +397,10 @@
           <w:sz w:val="24"/>
         </w:rPr>
         <w:object w:dxaOrig="9360" w:dyaOrig="3760">
-          <v:shape id="_x0000_i1312" type="#_x0000_t75" style="width:468pt;height:188.25pt" o:ole="">
+          <v:shape id="_x0000_i1029" type="#_x0000_t75" style="width:468pt;height:188.25pt" o:ole="">
             <v:imagedata r:id="rId16" o:title=""/>
           </v:shape>
-          <o:OLEObject Type="Embed" ProgID="Word.OpenDocumentText.12" ShapeID="_x0000_i1312" DrawAspect="Content" ObjectID="_1536248954" r:id="rId17"/>
+          <o:OLEObject Type="Embed" ProgID="Word.OpenDocumentText.12" ShapeID="_x0000_i1029" DrawAspect="Content" ObjectID="_1537532343" r:id="rId17"/>
         </w:object>
       </w:r>
     </w:p>
@@ -494,10 +438,10 @@
           <w:sz w:val="24"/>
         </w:rPr>
         <w:object w:dxaOrig="9360" w:dyaOrig="2000">
-          <v:shape id="_x0000_i1331" type="#_x0000_t75" style="width:468pt;height:99.75pt" o:ole="">
+          <v:shape id="_x0000_i1030" type="#_x0000_t75" style="width:468pt;height:99.75pt" o:ole="">
             <v:imagedata r:id="rId18" o:title=""/>
           </v:shape>
-          <o:OLEObject Type="Embed" ProgID="Word.OpenDocumentText.12" ShapeID="_x0000_i1331" DrawAspect="Content" ObjectID="_1536248955" r:id="rId19"/>
+          <o:OLEObject Type="Embed" ProgID="Word.OpenDocumentText.12" ShapeID="_x0000_i1030" DrawAspect="Content" ObjectID="_1537532344" r:id="rId19"/>
         </w:object>
       </w:r>
     </w:p>
@@ -519,23 +463,7 @@
           <w:rFonts w:ascii="Times New Roman" w:hAnsi="Times New Roman" w:cs="Times New Roman"/>
           <w:sz w:val="24"/>
         </w:rPr>
-        <w:t xml:space="preserve">Calculate these values of S for n = 10, 20, 30.  Calculates values </w:t>
-      </w:r>
-      <w:proofErr w:type="spellStart"/>
-      <w:r>
-        <w:rPr>
-          <w:rFonts w:ascii="Times New Roman" w:hAnsi="Times New Roman" w:cs="Times New Roman"/>
-          <w:sz w:val="24"/>
-        </w:rPr>
-        <w:t>of f</w:t>
-      </w:r>
-      <w:proofErr w:type="spellEnd"/>
-      <w:r>
-        <w:rPr>
-          <w:rFonts w:ascii="Times New Roman" w:hAnsi="Times New Roman" w:cs="Times New Roman"/>
-          <w:sz w:val="24"/>
-        </w:rPr>
-        <w:t xml:space="preserve"> for n = 12, 22, 32.</w:t>
+        <w:t>Calculate these values of S for n = 10, 20, 30.  Calculates values of f for n = 12, 22, 32.</w:t>
       </w:r>
     </w:p>
     <w:p>
@@ -572,10 +500,10 @@
           <w:sz w:val="24"/>
         </w:rPr>
         <w:object w:dxaOrig="9360" w:dyaOrig="1857">
-          <v:shape id="_x0000_i1327" type="#_x0000_t75" style="width:468pt;height:93pt" o:ole="">
+          <v:shape id="_x0000_i1031" type="#_x0000_t75" style="width:468pt;height:93pt" o:ole="">
             <v:imagedata r:id="rId20" o:title=""/>
           </v:shape>
-          <o:OLEObject Type="Embed" ProgID="Word.OpenDocumentText.12" ShapeID="_x0000_i1327" DrawAspect="Content" ObjectID="_1536248956" r:id="rId21"/>
+          <o:OLEObject Type="Embed" ProgID="Word.OpenDocumentText.12" ShapeID="_x0000_i1031" DrawAspect="Content" ObjectID="_1537532345" r:id="rId21"/>
         </w:object>
       </w:r>
       <w:r>
@@ -584,7 +512,7 @@
           <w:sz w:val="24"/>
         </w:rPr>
         <w:pict>
-          <v:shape id="_x0000_i1316" type="#_x0000_t75" style="width:114pt;height:78pt">
+          <v:shape id="_x0000_i1032" type="#_x0000_t75" style="width:114pt;height:78pt">
             <v:imagedata r:id="rId22" o:title="output4"/>
           </v:shape>
         </w:pict>
@@ -608,24 +536,7 @@
           <w:rFonts w:ascii="Times New Roman" w:hAnsi="Times New Roman" w:cs="Times New Roman"/>
           <w:sz w:val="24"/>
         </w:rPr>
-        <w:lastRenderedPageBreak/>
-        <w:t xml:space="preserve">Prove the identity S(n) = </w:t>
-      </w:r>
-      <w:proofErr w:type="gramStart"/>
-      <w:r>
-        <w:rPr>
-          <w:rFonts w:ascii="Times New Roman" w:hAnsi="Times New Roman" w:cs="Times New Roman"/>
-          <w:sz w:val="24"/>
-        </w:rPr>
-        <w:t>f(</w:t>
-      </w:r>
-      <w:proofErr w:type="gramEnd"/>
-      <w:r>
-        <w:rPr>
-          <w:rFonts w:ascii="Times New Roman" w:hAnsi="Times New Roman" w:cs="Times New Roman"/>
-          <w:sz w:val="24"/>
-        </w:rPr>
-        <w:t>n + 2) – 1 using induction</w:t>
+        <w:t>Prove the identity S(n) = f(n + 2) – 1 using induction</w:t>
       </w:r>
       <w:r>
         <w:rPr>
@@ -708,10 +619,10 @@
           <w:sz w:val="24"/>
         </w:rPr>
         <w:object w:dxaOrig="9360" w:dyaOrig="1020">
-          <v:shape id="_x0000_i1337" type="#_x0000_t75" style="width:468pt;height:51pt" o:ole="">
+          <v:shape id="_x0000_i1033" type="#_x0000_t75" style="width:468pt;height:51pt" o:ole="">
             <v:imagedata r:id="rId23" o:title=""/>
           </v:shape>
-          <o:OLEObject Type="Embed" ProgID="Word.OpenDocumentText.12" ShapeID="_x0000_i1337" DrawAspect="Content" ObjectID="_1536248957" r:id="rId24"/>
+          <o:OLEObject Type="Embed" ProgID="Word.OpenDocumentText.12" ShapeID="_x0000_i1033" DrawAspect="Content" ObjectID="_1537532346" r:id="rId24"/>
         </w:object>
       </w:r>
     </w:p>
@@ -751,10 +662,10 @@
           <w:sz w:val="24"/>
         </w:rPr>
         <w:object w:dxaOrig="9360" w:dyaOrig="1955">
-          <v:shape id="_x0000_i1379" type="#_x0000_t75" style="width:468pt;height:97.5pt" o:ole="">
+          <v:shape id="_x0000_i1034" type="#_x0000_t75" style="width:468pt;height:97.5pt" o:ole="">
             <v:imagedata r:id="rId25" o:title=""/>
           </v:shape>
-          <o:OLEObject Type="Embed" ProgID="Word.OpenDocumentText.12" ShapeID="_x0000_i1379" DrawAspect="Content" ObjectID="_1536248958" r:id="rId26"/>
+          <o:OLEObject Type="Embed" ProgID="Word.OpenDocumentText.12" ShapeID="_x0000_i1034" DrawAspect="Content" ObjectID="_1537532347" r:id="rId26"/>
         </w:object>
       </w:r>
     </w:p>
@@ -840,14 +751,6 @@
     </w:p>
     <w:p>
       <w:pPr>
-        <w:rPr>
-          <w:rFonts w:ascii="Times New Roman" w:hAnsi="Times New Roman" w:cs="Times New Roman"/>
-          <w:sz w:val="24"/>
-        </w:rPr>
-      </w:pPr>
-    </w:p>
-    <w:p>
-      <w:pPr>
         <w:ind w:left="360" w:hanging="360"/>
         <w:jc w:val="center"/>
         <w:rPr>
@@ -861,10 +764,11 @@
           <w:noProof/>
           <w:sz w:val="24"/>
         </w:rPr>
+        <w:lastRenderedPageBreak/>
         <w:drawing>
           <wp:inline distT="0" distB="0" distL="0" distR="0">
-            <wp:extent cx="3002790" cy="2247900"/>
-            <wp:effectExtent l="0" t="0" r="7620" b="5715"/>
+            <wp:extent cx="2666388" cy="2108618"/>
+            <wp:effectExtent l="0" t="0" r="635" b="6350"/>
             <wp:docPr id="1" name="Picture 1" descr="C:\Users\Varderes\AppData\Local\Microsoft\Windows\INetCache\Content.Word\fullPlots.png"/>
             <wp:cNvGraphicFramePr>
               <a:graphicFrameLocks xmlns:a="http://schemas.openxmlformats.org/drawingml/2006/main" noChangeAspect="1"/>
@@ -878,7 +782,7 @@
                       <a:picLocks noChangeAspect="1" noChangeArrowheads="1"/>
                     </pic:cNvPicPr>
                   </pic:nvPicPr>
-                  <pic:blipFill>
+                  <pic:blipFill rotWithShape="1">
                     <a:blip r:embed="rId27" cstate="print">
                       <a:extLst>
                         <a:ext uri="{28A0092B-C50C-407E-A947-70E740481C1C}">
@@ -886,15 +790,13 @@
                         </a:ext>
                       </a:extLst>
                     </a:blip>
-                    <a:srcRect/>
-                    <a:stretch>
-                      <a:fillRect/>
-                    </a:stretch>
+                    <a:srcRect l="2485" t="4741" r="7342"/>
+                    <a:stretch/>
                   </pic:blipFill>
                   <pic:spPr bwMode="auto">
                     <a:xfrm>
                       <a:off x="0" y="0"/>
-                      <a:ext cx="3002790" cy="2247900"/>
+                      <a:ext cx="2689975" cy="2127271"/>
                     </a:xfrm>
                     <a:prstGeom prst="rect">
                       <a:avLst/>
@@ -903,6 +805,11 @@
                     <a:ln>
                       <a:noFill/>
                     </a:ln>
+                    <a:extLst>
+                      <a:ext uri="{53640926-AAD7-44D8-BBD7-CCE9431645EC}">
+                        <a14:shadowObscured xmlns:a14="http://schemas.microsoft.com/office/drawing/2010/main"/>
+                      </a:ext>
+                    </a:extLst>
                   </pic:spPr>
                 </pic:pic>
               </a:graphicData>
@@ -910,27 +817,6 @@
           </wp:inline>
         </w:drawing>
       </w:r>
-    </w:p>
-    <w:p>
-      <w:pPr>
-        <w:ind w:left="360" w:hanging="360"/>
-        <w:jc w:val="center"/>
-        <w:rPr>
-          <w:rFonts w:ascii="Times New Roman" w:hAnsi="Times New Roman" w:cs="Times New Roman"/>
-          <w:sz w:val="24"/>
-        </w:rPr>
-      </w:pPr>
-    </w:p>
-    <w:p>
-      <w:pPr>
-        <w:ind w:left="360" w:hanging="360"/>
-        <w:jc w:val="center"/>
-        <w:rPr>
-          <w:rFonts w:ascii="Times New Roman" w:hAnsi="Times New Roman" w:cs="Times New Roman"/>
-          <w:sz w:val="24"/>
-        </w:rPr>
-      </w:pPr>
-      <w:bookmarkStart w:id="9" w:name="_GoBack"/>
       <w:r>
         <w:rPr>
           <w:rFonts w:ascii="Times New Roman" w:hAnsi="Times New Roman" w:cs="Times New Roman"/>
@@ -938,9 +824,9 @@
           <w:sz w:val="24"/>
         </w:rPr>
         <w:drawing>
-          <wp:inline distT="0" distB="0" distL="0" distR="0">
-            <wp:extent cx="4295775" cy="3210030"/>
-            <wp:effectExtent l="0" t="0" r="0" b="9525"/>
+          <wp:inline distT="0" distB="0" distL="0" distR="0" wp14:anchorId="51FE9D46" wp14:editId="2FE46058">
+            <wp:extent cx="2756386" cy="2152398"/>
+            <wp:effectExtent l="0" t="0" r="6350" b="635"/>
             <wp:docPr id="2" name="Picture 2" descr="C:\Users\Varderes\AppData\Local\Microsoft\Windows\INetCache\Content.Word\precisePlots.png"/>
             <wp:cNvGraphicFramePr>
               <a:graphicFrameLocks xmlns:a="http://schemas.openxmlformats.org/drawingml/2006/main" noChangeAspect="1"/>
@@ -954,23 +840,21 @@
                       <a:picLocks noChangeAspect="1" noChangeArrowheads="1"/>
                     </pic:cNvPicPr>
                   </pic:nvPicPr>
-                  <pic:blipFill>
-                    <a:blip r:embed="rId28">
+                  <pic:blipFill rotWithShape="1">
+                    <a:blip r:embed="rId28" cstate="print">
                       <a:extLst>
                         <a:ext uri="{28A0092B-C50C-407E-A947-70E740481C1C}">
                           <a14:useLocalDpi xmlns:a14="http://schemas.microsoft.com/office/drawing/2010/main" val="0"/>
                         </a:ext>
                       </a:extLst>
                     </a:blip>
-                    <a:srcRect/>
-                    <a:stretch>
-                      <a:fillRect/>
-                    </a:stretch>
+                    <a:srcRect l="3170" t="5184" r="8413" b="2419"/>
+                    <a:stretch/>
                   </pic:blipFill>
                   <pic:spPr bwMode="auto">
                     <a:xfrm>
                       <a:off x="0" y="0"/>
-                      <a:ext cx="4307007" cy="3218423"/>
+                      <a:ext cx="2800849" cy="2187118"/>
                     </a:xfrm>
                     <a:prstGeom prst="rect">
                       <a:avLst/>
@@ -979,6 +863,11 @@
                     <a:ln>
                       <a:noFill/>
                     </a:ln>
+                    <a:extLst>
+                      <a:ext uri="{53640926-AAD7-44D8-BBD7-CCE9431645EC}">
+                        <a14:shadowObscured xmlns:a14="http://schemas.microsoft.com/office/drawing/2010/main"/>
+                      </a:ext>
+                    </a:extLst>
                   </pic:spPr>
                 </pic:pic>
               </a:graphicData>
@@ -986,6 +875,15 @@
           </wp:inline>
         </w:drawing>
       </w:r>
+    </w:p>
+    <w:p>
+      <w:pPr>
+        <w:rPr>
+          <w:rFonts w:ascii="Times New Roman" w:hAnsi="Times New Roman" w:cs="Times New Roman"/>
+          <w:sz w:val="24"/>
+        </w:rPr>
+      </w:pPr>
+      <w:bookmarkStart w:id="9" w:name="_GoBack"/>
       <w:bookmarkEnd w:id="9"/>
     </w:p>
     <w:p>
@@ -1013,7 +911,7 @@
       <w:pPr>
         <w:ind w:left="360"/>
         <w:rPr>
-          <w:rFonts w:ascii="Times New Roman" w:hAnsi="Times New Roman" w:cs="Times New Roman"/>
+          <w:rFonts w:ascii="Times New Roman" w:eastAsiaTheme="minorEastAsia" w:hAnsi="Times New Roman" w:cs="Times New Roman"/>
           <w:sz w:val="24"/>
         </w:rPr>
       </w:pPr>
@@ -1095,6 +993,279 @@
           <w:sz w:val="24"/>
         </w:rPr>
         <w:t xml:space="preserve">, as opposed to the non-recursive methods that have a constant space complexity.  </w:t>
+      </w:r>
+    </w:p>
+    <w:p>
+      <w:pPr>
+        <w:ind w:left="360"/>
+        <w:rPr>
+          <w:rFonts w:ascii="Times New Roman" w:eastAsiaTheme="minorEastAsia" w:hAnsi="Times New Roman" w:cs="Times New Roman"/>
+          <w:sz w:val="24"/>
+        </w:rPr>
+      </w:pPr>
+      <w:r>
+        <w:rPr>
+          <w:rFonts w:ascii="Times New Roman" w:eastAsiaTheme="minorEastAsia" w:hAnsi="Times New Roman" w:cs="Times New Roman"/>
+          <w:sz w:val="24"/>
+        </w:rPr>
+        <w:t>As far as time complexity is concerned</w:t>
+      </w:r>
+      <w:r>
+        <w:rPr>
+          <w:rFonts w:ascii="Times New Roman" w:eastAsiaTheme="minorEastAsia" w:hAnsi="Times New Roman" w:cs="Times New Roman"/>
+          <w:sz w:val="24"/>
+        </w:rPr>
+        <w:t xml:space="preserve">, the recurrence relation for the Fibonacci sequence is </w:t>
+      </w:r>
+      <m:oMath>
+        <m:r>
+          <w:rPr>
+            <w:rFonts w:ascii="Cambria Math" w:eastAsiaTheme="minorEastAsia" w:hAnsi="Cambria Math" w:cs="Times New Roman"/>
+            <w:sz w:val="24"/>
+          </w:rPr>
+          <m:t>T</m:t>
+        </m:r>
+        <m:d>
+          <m:dPr>
+            <m:ctrlPr>
+              <w:rPr>
+                <w:rFonts w:ascii="Cambria Math" w:eastAsiaTheme="minorEastAsia" w:hAnsi="Cambria Math" w:cs="Times New Roman"/>
+                <w:i/>
+                <w:sz w:val="24"/>
+              </w:rPr>
+            </m:ctrlPr>
+          </m:dPr>
+          <m:e>
+            <m:r>
+              <w:rPr>
+                <w:rFonts w:ascii="Cambria Math" w:eastAsiaTheme="minorEastAsia" w:hAnsi="Cambria Math" w:cs="Times New Roman"/>
+                <w:sz w:val="24"/>
+              </w:rPr>
+              <m:t>n</m:t>
+            </m:r>
+          </m:e>
+        </m:d>
+        <m:r>
+          <w:rPr>
+            <w:rFonts w:ascii="Cambria Math" w:eastAsiaTheme="minorEastAsia" w:hAnsi="Cambria Math" w:cs="Times New Roman"/>
+            <w:sz w:val="24"/>
+          </w:rPr>
+          <m:t>=T</m:t>
+        </m:r>
+        <m:d>
+          <m:dPr>
+            <m:ctrlPr>
+              <w:rPr>
+                <w:rFonts w:ascii="Cambria Math" w:eastAsiaTheme="minorEastAsia" w:hAnsi="Cambria Math" w:cs="Times New Roman"/>
+                <w:i/>
+                <w:sz w:val="24"/>
+              </w:rPr>
+            </m:ctrlPr>
+          </m:dPr>
+          <m:e>
+            <m:r>
+              <w:rPr>
+                <w:rFonts w:ascii="Cambria Math" w:eastAsiaTheme="minorEastAsia" w:hAnsi="Cambria Math" w:cs="Times New Roman"/>
+                <w:sz w:val="24"/>
+              </w:rPr>
+              <m:t>n-1</m:t>
+            </m:r>
+          </m:e>
+        </m:d>
+        <m:r>
+          <w:rPr>
+            <w:rFonts w:ascii="Cambria Math" w:eastAsiaTheme="minorEastAsia" w:hAnsi="Cambria Math" w:cs="Times New Roman"/>
+            <w:sz w:val="24"/>
+          </w:rPr>
+          <m:t>+T</m:t>
+        </m:r>
+        <m:d>
+          <m:dPr>
+            <m:ctrlPr>
+              <w:rPr>
+                <w:rFonts w:ascii="Cambria Math" w:eastAsiaTheme="minorEastAsia" w:hAnsi="Cambria Math" w:cs="Times New Roman"/>
+                <w:i/>
+                <w:sz w:val="24"/>
+              </w:rPr>
+            </m:ctrlPr>
+          </m:dPr>
+          <m:e>
+            <m:r>
+              <w:rPr>
+                <w:rFonts w:ascii="Cambria Math" w:eastAsiaTheme="minorEastAsia" w:hAnsi="Cambria Math" w:cs="Times New Roman"/>
+                <w:sz w:val="24"/>
+              </w:rPr>
+              <m:t>n-2</m:t>
+            </m:r>
+          </m:e>
+        </m:d>
+        <m:r>
+          <w:rPr>
+            <w:rFonts w:ascii="Cambria Math" w:eastAsiaTheme="minorEastAsia" w:hAnsi="Cambria Math" w:cs="Times New Roman"/>
+            <w:sz w:val="24"/>
+          </w:rPr>
+          <m:t>+O</m:t>
+        </m:r>
+        <m:d>
+          <m:dPr>
+            <m:ctrlPr>
+              <w:rPr>
+                <w:rFonts w:ascii="Cambria Math" w:eastAsiaTheme="minorEastAsia" w:hAnsi="Cambria Math" w:cs="Times New Roman"/>
+                <w:i/>
+                <w:sz w:val="24"/>
+              </w:rPr>
+            </m:ctrlPr>
+          </m:dPr>
+          <m:e>
+            <m:r>
+              <w:rPr>
+                <w:rFonts w:ascii="Cambria Math" w:eastAsiaTheme="minorEastAsia" w:hAnsi="Cambria Math" w:cs="Times New Roman"/>
+                <w:sz w:val="24"/>
+              </w:rPr>
+              <m:t>1</m:t>
+            </m:r>
+          </m:e>
+        </m:d>
+      </m:oMath>
+      <w:r>
+        <w:rPr>
+          <w:rFonts w:ascii="Times New Roman" w:eastAsiaTheme="minorEastAsia" w:hAnsi="Times New Roman" w:cs="Times New Roman"/>
+          <w:sz w:val="24"/>
+        </w:rPr>
+        <w:t xml:space="preserve">.  Using a recursion tree, we can prove that the time complexity is </w:t>
+      </w:r>
+      <m:oMath>
+        <m:r>
+          <w:rPr>
+            <w:rFonts w:ascii="Cambria Math" w:eastAsiaTheme="minorEastAsia" w:hAnsi="Cambria Math" w:cs="Times New Roman"/>
+            <w:sz w:val="24"/>
+          </w:rPr>
+          <m:t>O(</m:t>
+        </m:r>
+        <m:sSup>
+          <m:sSupPr>
+            <m:ctrlPr>
+              <w:rPr>
+                <w:rFonts w:ascii="Cambria Math" w:eastAsiaTheme="minorEastAsia" w:hAnsi="Cambria Math" w:cs="Times New Roman"/>
+                <w:i/>
+                <w:sz w:val="24"/>
+              </w:rPr>
+            </m:ctrlPr>
+          </m:sSupPr>
+          <m:e>
+            <m:r>
+              <w:rPr>
+                <w:rFonts w:ascii="Cambria Math" w:eastAsiaTheme="minorEastAsia" w:hAnsi="Cambria Math" w:cs="Times New Roman"/>
+                <w:sz w:val="24"/>
+              </w:rPr>
+              <m:t>2</m:t>
+            </m:r>
+          </m:e>
+          <m:sup>
+            <m:r>
+              <w:rPr>
+                <w:rFonts w:ascii="Cambria Math" w:eastAsiaTheme="minorEastAsia" w:hAnsi="Cambria Math" w:cs="Times New Roman"/>
+                <w:sz w:val="24"/>
+              </w:rPr>
+              <m:t>n</m:t>
+            </m:r>
+          </m:sup>
+        </m:sSup>
+        <m:r>
+          <w:rPr>
+            <w:rFonts w:ascii="Cambria Math" w:eastAsiaTheme="minorEastAsia" w:hAnsi="Cambria Math" w:cs="Times New Roman"/>
+            <w:sz w:val="24"/>
+          </w:rPr>
+          <m:t>)</m:t>
+        </m:r>
+      </m:oMath>
+      <w:r>
+        <w:rPr>
+          <w:rFonts w:ascii="Times New Roman" w:eastAsiaTheme="minorEastAsia" w:hAnsi="Times New Roman" w:cs="Times New Roman"/>
+          <w:sz w:val="24"/>
+        </w:rPr>
+        <w:t>.  This means that the recursive Fibonacci sequence grows relati</w:t>
+      </w:r>
+      <w:r>
+        <w:rPr>
+          <w:rFonts w:ascii="Times New Roman" w:eastAsiaTheme="minorEastAsia" w:hAnsi="Times New Roman" w:cs="Times New Roman"/>
+          <w:sz w:val="24"/>
+        </w:rPr>
+        <w:t xml:space="preserve">vely fast. It is faster than </w:t>
+      </w:r>
+      <m:oMath>
+        <m:r>
+          <w:rPr>
+            <w:rFonts w:ascii="Cambria Math" w:eastAsiaTheme="minorEastAsia" w:hAnsi="Cambria Math" w:cs="Times New Roman"/>
+            <w:sz w:val="24"/>
+          </w:rPr>
+          <m:t>O</m:t>
+        </m:r>
+        <m:d>
+          <m:dPr>
+            <m:ctrlPr>
+              <w:rPr>
+                <w:rFonts w:ascii="Cambria Math" w:eastAsiaTheme="minorEastAsia" w:hAnsi="Cambria Math" w:cs="Times New Roman"/>
+                <w:i/>
+                <w:sz w:val="24"/>
+              </w:rPr>
+            </m:ctrlPr>
+          </m:dPr>
+          <m:e>
+            <m:sSup>
+              <m:sSupPr>
+                <m:ctrlPr>
+                  <w:rPr>
+                    <w:rFonts w:ascii="Cambria Math" w:eastAsiaTheme="minorEastAsia" w:hAnsi="Cambria Math" w:cs="Times New Roman"/>
+                    <w:i/>
+                    <w:sz w:val="24"/>
+                  </w:rPr>
+                </m:ctrlPr>
+              </m:sSupPr>
+              <m:e>
+                <m:r>
+                  <w:rPr>
+                    <w:rFonts w:ascii="Cambria Math" w:eastAsiaTheme="minorEastAsia" w:hAnsi="Cambria Math" w:cs="Times New Roman"/>
+                    <w:sz w:val="24"/>
+                  </w:rPr>
+                  <m:t>n</m:t>
+                </m:r>
+              </m:e>
+              <m:sup>
+                <m:r>
+                  <w:rPr>
+                    <w:rFonts w:ascii="Cambria Math" w:eastAsiaTheme="minorEastAsia" w:hAnsi="Cambria Math" w:cs="Times New Roman"/>
+                    <w:sz w:val="24"/>
+                  </w:rPr>
+                  <m:t>3</m:t>
+                </m:r>
+              </m:sup>
+            </m:sSup>
+          </m:e>
+        </m:d>
+      </m:oMath>
+      <w:r>
+        <w:rPr>
+          <w:rFonts w:ascii="Times New Roman" w:eastAsiaTheme="minorEastAsia" w:hAnsi="Times New Roman" w:cs="Times New Roman"/>
+          <w:sz w:val="24"/>
+        </w:rPr>
+        <w:t>, for example.</w:t>
+      </w:r>
+    </w:p>
+    <w:p>
+      <w:pPr>
+        <w:ind w:left="360"/>
+        <w:rPr>
+          <w:rFonts w:ascii="Times New Roman" w:hAnsi="Times New Roman" w:cs="Times New Roman"/>
+          <w:sz w:val="24"/>
+        </w:rPr>
+      </w:pPr>
+      <w:r>
+        <w:rPr>
+          <w:rFonts w:ascii="Times New Roman" w:eastAsiaTheme="minorEastAsia" w:hAnsi="Times New Roman" w:cs="Times New Roman"/>
+          <w:sz w:val="24"/>
+        </w:rPr>
+        <w:t xml:space="preserve">Finally, it is worth noting that a recursive solution to the sum is slower than the Grimaldi solution.  I have shown this in the plots above. </w:t>
       </w:r>
     </w:p>
     <w:sectPr>
@@ -1221,6 +1392,15 @@
       <w:tab/>
       <w:t>016163470</w:t>
     </w:r>
+  </w:p>
+  <w:p>
+    <w:pPr>
+      <w:pStyle w:val="Header"/>
+      <w:rPr>
+        <w:rFonts w:ascii="Times New Roman" w:hAnsi="Times New Roman" w:cs="Times New Roman"/>
+        <w:sz w:val="24"/>
+      </w:rPr>
+    </w:pPr>
   </w:p>
 </w:hdr>
 </file>

</xml_diff>

<commit_message>
completed program 1 for 328; NEED TO PRINT!!
</commit_message>
<xml_diff>
--- a/CECS328_DataStructuresAlgorithms/Project1_Results.docx
+++ b/CECS328_DataStructuresAlgorithms/Project1_Results.docx
@@ -28,18 +28,40 @@
       </w:r>
     </w:p>
     <w:p>
-      <w:pPr>
-        <w:rPr>
-          <w:rFonts w:ascii="Times New Roman" w:hAnsi="Times New Roman" w:cs="Times New Roman"/>
-          <w:sz w:val="24"/>
-        </w:rPr>
-      </w:pPr>
-      <w:r>
-        <w:rPr>
-          <w:rFonts w:ascii="Times New Roman" w:hAnsi="Times New Roman" w:cs="Times New Roman"/>
-          <w:sz w:val="24"/>
-        </w:rPr>
-        <w:t>For each of the tasks, I have included the algorithm in C# as well as a screenshot of the output. The source co</w:t>
+      <w:r>
+        <w:rPr>
+          <w:rFonts w:ascii="Times New Roman" w:hAnsi="Times New Roman" w:cs="Times New Roman"/>
+          <w:sz w:val="24"/>
+        </w:rPr>
+        <w:t>For each of the tasks, I have included the algorithm</w:t>
+      </w:r>
+      <w:r>
+        <w:rPr>
+          <w:rFonts w:ascii="Times New Roman" w:hAnsi="Times New Roman" w:cs="Times New Roman"/>
+          <w:sz w:val="24"/>
+        </w:rPr>
+        <w:t>s</w:t>
+      </w:r>
+      <w:r>
+        <w:rPr>
+          <w:rFonts w:ascii="Times New Roman" w:hAnsi="Times New Roman" w:cs="Times New Roman"/>
+          <w:sz w:val="24"/>
+        </w:rPr>
+        <w:t xml:space="preserve"> in C# as well as a screenshot of the output</w:t>
+      </w:r>
+      <w:r>
+        <w:rPr>
+          <w:rFonts w:ascii="Times New Roman" w:hAnsi="Times New Roman" w:cs="Times New Roman"/>
+          <w:sz w:val="24"/>
+        </w:rPr>
+        <w:t>s</w:t>
+      </w:r>
+      <w:r>
+        <w:rPr>
+          <w:rFonts w:ascii="Times New Roman" w:hAnsi="Times New Roman" w:cs="Times New Roman"/>
+          <w:sz w:val="24"/>
+        </w:rPr>
+        <w:t>. The source co</w:t>
       </w:r>
       <w:r>
         <w:rPr>
@@ -52,11 +74,9 @@
         <w:r>
           <w:rPr>
             <w:rStyle w:val="Hyperlink"/>
-            <w:rFonts w:ascii="Times New Roman" w:hAnsi="Times New Roman" w:cs="Times New Roman"/>
-            <w:sz w:val="24"/>
             <w:u w:val="none"/>
           </w:rPr>
-          <w:t>https://github.com/Vardominator/CSULBProjects/tree/master/CECS328_DataStructuresAlgorithms</w:t>
+          <w:t>https://github.com/Vardominator/CSULBProjects/blob/master/CECS328_DataStructuresAlgorithms/Project1/Project1/Project1/Program.cs</w:t>
         </w:r>
       </w:hyperlink>
     </w:p>
@@ -79,6 +99,13 @@
           <w:sz w:val="24"/>
         </w:rPr>
         <w:t>Write a program to calculate S(n) by calculating the values of the Fibonacci sequence recursively.</w:t>
+      </w:r>
+      <w:r>
+        <w:rPr>
+          <w:rFonts w:ascii="Times New Roman" w:hAnsi="Times New Roman" w:cs="Times New Roman"/>
+          <w:sz w:val="24"/>
+        </w:rPr>
+        <w:t xml:space="preserve"> </w:t>
       </w:r>
     </w:p>
     <w:p>
@@ -135,10 +162,10 @@
             <v:path o:extrusionok="f" gradientshapeok="t" o:connecttype="rect"/>
             <o:lock v:ext="edit" aspectratio="t"/>
           </v:shapetype>
-          <v:shape id="_x0000_i1025" type="#_x0000_t75" style="width:468pt;height:272.25pt" o:ole="">
+          <v:shape id="_x0000_i1025" type="#_x0000_t75" style="width:468pt;height:272pt" o:ole="">
             <v:imagedata r:id="rId8" o:title=""/>
           </v:shape>
-          <o:OLEObject Type="Embed" ProgID="Word.OpenDocumentText.12" ShapeID="_x0000_i1025" DrawAspect="Content" ObjectID="_1537721439" r:id="rId9"/>
+          <o:OLEObject Type="Embed" ProgID="Word.OpenDocumentText.12" ShapeID="_x0000_i1025" DrawAspect="Content" ObjectID="_1537885221" r:id="rId9"/>
         </w:object>
       </w:r>
     </w:p>
@@ -198,10 +225,10 @@
           <w:sz w:val="24"/>
         </w:rPr>
         <w:object w:dxaOrig="9360" w:dyaOrig="2847">
-          <v:shape id="_x0000_i1026" type="#_x0000_t75" style="width:468pt;height:142.5pt" o:ole="">
+          <v:shape id="_x0000_i1026" type="#_x0000_t75" style="width:468pt;height:142.65pt" o:ole="">
             <v:imagedata r:id="rId10" o:title=""/>
           </v:shape>
-          <o:OLEObject Type="Embed" ProgID="Word.OpenDocumentText.12" ShapeID="_x0000_i1026" DrawAspect="Content" ObjectID="_1537721440" r:id="rId11"/>
+          <o:OLEObject Type="Embed" ProgID="Word.OpenDocumentText.12" ShapeID="_x0000_i1026" DrawAspect="Content" ObjectID="_1537885222" r:id="rId11"/>
         </w:object>
       </w:r>
     </w:p>
@@ -260,10 +287,10 @@
           <w:sz w:val="24"/>
         </w:rPr>
         <w:object w:dxaOrig="9360" w:dyaOrig="3757">
-          <v:shape id="_x0000_i1027" type="#_x0000_t75" style="width:468pt;height:187.5pt" o:ole="">
+          <v:shape id="_x0000_i1027" type="#_x0000_t75" style="width:468pt;height:187.35pt" o:ole="">
             <v:imagedata r:id="rId12" o:title=""/>
           </v:shape>
-          <o:OLEObject Type="Embed" ProgID="Word.OpenDocumentText.12" ShapeID="_x0000_i1027" DrawAspect="Content" ObjectID="_1537721441" r:id="rId13"/>
+          <o:OLEObject Type="Embed" ProgID="Word.OpenDocumentText.12" ShapeID="_x0000_i1027" DrawAspect="Content" ObjectID="_1537885223" r:id="rId13"/>
         </w:object>
       </w:r>
       <w:r>
@@ -289,10 +316,10 @@
           <w:sz w:val="24"/>
         </w:rPr>
         <w:object w:dxaOrig="9360" w:dyaOrig="7154">
-          <v:shape id="_x0000_i1028" type="#_x0000_t75" style="width:468pt;height:357.75pt" o:ole="">
+          <v:shape id="_x0000_i1028" type="#_x0000_t75" style="width:468pt;height:358pt" o:ole="">
             <v:imagedata r:id="rId14" o:title=""/>
           </v:shape>
-          <o:OLEObject Type="Embed" ProgID="Word.OpenDocumentText.12" ShapeID="_x0000_i1028" DrawAspect="Content" ObjectID="_1537721442" r:id="rId15"/>
+          <o:OLEObject Type="Embed" ProgID="Word.OpenDocumentText.12" ShapeID="_x0000_i1028" DrawAspect="Content" ObjectID="_1537885224" r:id="rId15"/>
         </w:object>
       </w:r>
     </w:p>
@@ -323,7 +350,39 @@
           <w:rFonts w:ascii="Times New Roman" w:hAnsi="Times New Roman" w:cs="Times New Roman"/>
           <w:sz w:val="24"/>
         </w:rPr>
-        <w:t>Algebraically verify that g(n) is a solution of Equ 1 by substituting g(n) in Equ 1.</w:t>
+        <w:t xml:space="preserve">Algebraically verify that g(n) is a solution of </w:t>
+      </w:r>
+      <w:proofErr w:type="spellStart"/>
+      <w:r>
+        <w:rPr>
+          <w:rFonts w:ascii="Times New Roman" w:hAnsi="Times New Roman" w:cs="Times New Roman"/>
+          <w:sz w:val="24"/>
+        </w:rPr>
+        <w:t>Equ</w:t>
+      </w:r>
+      <w:proofErr w:type="spellEnd"/>
+      <w:r>
+        <w:rPr>
+          <w:rFonts w:ascii="Times New Roman" w:hAnsi="Times New Roman" w:cs="Times New Roman"/>
+          <w:sz w:val="24"/>
+        </w:rPr>
+        <w:t xml:space="preserve"> 1 by substituting g(n) in </w:t>
+      </w:r>
+      <w:proofErr w:type="spellStart"/>
+      <w:r>
+        <w:rPr>
+          <w:rFonts w:ascii="Times New Roman" w:hAnsi="Times New Roman" w:cs="Times New Roman"/>
+          <w:sz w:val="24"/>
+        </w:rPr>
+        <w:t>Equ</w:t>
+      </w:r>
+      <w:proofErr w:type="spellEnd"/>
+      <w:r>
+        <w:rPr>
+          <w:rFonts w:ascii="Times New Roman" w:hAnsi="Times New Roman" w:cs="Times New Roman"/>
+          <w:sz w:val="24"/>
+        </w:rPr>
+        <w:t xml:space="preserve"> 1.</w:t>
       </w:r>
     </w:p>
     <w:p>
@@ -397,10 +456,10 @@
           <w:sz w:val="24"/>
         </w:rPr>
         <w:object w:dxaOrig="9360" w:dyaOrig="3760">
-          <v:shape id="_x0000_i1029" type="#_x0000_t75" style="width:468pt;height:188.25pt" o:ole="">
+          <v:shape id="_x0000_i1029" type="#_x0000_t75" style="width:468pt;height:188pt" o:ole="">
             <v:imagedata r:id="rId16" o:title=""/>
           </v:shape>
-          <o:OLEObject Type="Embed" ProgID="Word.OpenDocumentText.12" ShapeID="_x0000_i1029" DrawAspect="Content" ObjectID="_1537721443" r:id="rId17"/>
+          <o:OLEObject Type="Embed" ProgID="Word.OpenDocumentText.12" ShapeID="_x0000_i1029" DrawAspect="Content" ObjectID="_1537885225" r:id="rId17"/>
         </w:object>
       </w:r>
     </w:p>
@@ -438,10 +497,10 @@
           <w:sz w:val="24"/>
         </w:rPr>
         <w:object w:dxaOrig="9360" w:dyaOrig="2000">
-          <v:shape id="_x0000_i1030" type="#_x0000_t75" style="width:468pt;height:99.75pt" o:ole="">
+          <v:shape id="_x0000_i1030" type="#_x0000_t75" style="width:468pt;height:100pt" o:ole="">
             <v:imagedata r:id="rId18" o:title=""/>
           </v:shape>
-          <o:OLEObject Type="Embed" ProgID="Word.OpenDocumentText.12" ShapeID="_x0000_i1030" DrawAspect="Content" ObjectID="_1537721444" r:id="rId19"/>
+          <o:OLEObject Type="Embed" ProgID="Word.OpenDocumentText.12" ShapeID="_x0000_i1030" DrawAspect="Content" ObjectID="_1537885226" r:id="rId19"/>
         </w:object>
       </w:r>
     </w:p>
@@ -463,7 +522,23 @@
           <w:rFonts w:ascii="Times New Roman" w:hAnsi="Times New Roman" w:cs="Times New Roman"/>
           <w:sz w:val="24"/>
         </w:rPr>
-        <w:t>Calculate these values of S for n = 10, 20, 30.  Calculates values of f for n = 12, 22, 32.</w:t>
+        <w:t xml:space="preserve">Calculate these values of S for n = 10, 20, 30.  Calculates values </w:t>
+      </w:r>
+      <w:proofErr w:type="spellStart"/>
+      <w:r>
+        <w:rPr>
+          <w:rFonts w:ascii="Times New Roman" w:hAnsi="Times New Roman" w:cs="Times New Roman"/>
+          <w:sz w:val="24"/>
+        </w:rPr>
+        <w:t>of f</w:t>
+      </w:r>
+      <w:proofErr w:type="spellEnd"/>
+      <w:r>
+        <w:rPr>
+          <w:rFonts w:ascii="Times New Roman" w:hAnsi="Times New Roman" w:cs="Times New Roman"/>
+          <w:sz w:val="24"/>
+        </w:rPr>
+        <w:t xml:space="preserve"> for n = 12, 22, 32.</w:t>
       </w:r>
     </w:p>
     <w:p>
@@ -500,10 +575,10 @@
           <w:sz w:val="24"/>
         </w:rPr>
         <w:object w:dxaOrig="9360" w:dyaOrig="1857">
-          <v:shape id="_x0000_i1031" type="#_x0000_t75" style="width:468pt;height:93pt" o:ole="">
+          <v:shape id="_x0000_i1031" type="#_x0000_t75" style="width:468pt;height:93.35pt" o:ole="">
             <v:imagedata r:id="rId20" o:title=""/>
           </v:shape>
-          <o:OLEObject Type="Embed" ProgID="Word.OpenDocumentText.12" ShapeID="_x0000_i1031" DrawAspect="Content" ObjectID="_1537721445" r:id="rId21"/>
+          <o:OLEObject Type="Embed" ProgID="Word.OpenDocumentText.12" ShapeID="_x0000_i1031" DrawAspect="Content" ObjectID="_1537885227" r:id="rId21"/>
         </w:object>
       </w:r>
       <w:r>
@@ -536,7 +611,23 @@
           <w:rFonts w:ascii="Times New Roman" w:hAnsi="Times New Roman" w:cs="Times New Roman"/>
           <w:sz w:val="24"/>
         </w:rPr>
-        <w:t>Prove the identity S(n) = f(n + 2) – 1 using induction</w:t>
+        <w:t xml:space="preserve">Prove the identity S(n) = </w:t>
+      </w:r>
+      <w:proofErr w:type="gramStart"/>
+      <w:r>
+        <w:rPr>
+          <w:rFonts w:ascii="Times New Roman" w:hAnsi="Times New Roman" w:cs="Times New Roman"/>
+          <w:sz w:val="24"/>
+        </w:rPr>
+        <w:t>f(</w:t>
+      </w:r>
+      <w:proofErr w:type="gramEnd"/>
+      <w:r>
+        <w:rPr>
+          <w:rFonts w:ascii="Times New Roman" w:hAnsi="Times New Roman" w:cs="Times New Roman"/>
+          <w:sz w:val="24"/>
+        </w:rPr>
+        <w:t>n + 2) – 1 using induction</w:t>
       </w:r>
       <w:r>
         <w:rPr>
@@ -619,10 +710,10 @@
           <w:sz w:val="24"/>
         </w:rPr>
         <w:object w:dxaOrig="9360" w:dyaOrig="1020">
-          <v:shape id="_x0000_i1033" type="#_x0000_t75" style="width:468pt;height:51pt" o:ole="">
+          <v:shape id="_x0000_i1033" type="#_x0000_t75" style="width:468pt;height:51.35pt" o:ole="">
             <v:imagedata r:id="rId23" o:title=""/>
           </v:shape>
-          <o:OLEObject Type="Embed" ProgID="Word.OpenDocumentText.12" ShapeID="_x0000_i1033" DrawAspect="Content" ObjectID="_1537721446" r:id="rId24"/>
+          <o:OLEObject Type="Embed" ProgID="Word.OpenDocumentText.12" ShapeID="_x0000_i1033" DrawAspect="Content" ObjectID="_1537885228" r:id="rId24"/>
         </w:object>
       </w:r>
     </w:p>
@@ -662,10 +753,10 @@
           <w:sz w:val="24"/>
         </w:rPr>
         <w:object w:dxaOrig="9360" w:dyaOrig="1955">
-          <v:shape id="_x0000_i1034" type="#_x0000_t75" style="width:468pt;height:97.5pt" o:ole="">
+          <v:shape id="_x0000_i1034" type="#_x0000_t75" style="width:468pt;height:97.35pt" o:ole="">
             <v:imagedata r:id="rId25" o:title=""/>
           </v:shape>
-          <o:OLEObject Type="Embed" ProgID="Word.OpenDocumentText.12" ShapeID="_x0000_i1034" DrawAspect="Content" ObjectID="_1537721447" r:id="rId26"/>
+          <o:OLEObject Type="Embed" ProgID="Word.OpenDocumentText.12" ShapeID="_x0000_i1034" DrawAspect="Content" ObjectID="_1537885229" r:id="rId26"/>
         </w:object>
       </w:r>
     </w:p>
@@ -746,34 +837,26 @@
           <w:rFonts w:ascii="Times New Roman" w:hAnsi="Times New Roman" w:cs="Times New Roman"/>
           <w:sz w:val="24"/>
         </w:rPr>
-        <w:t>I computed the sum with each method for values of n starting at 1 and ending at 50.  I recorded the running times for each.  Finally, I ran a python script to plot the growth of the running times versus the input size.</w:t>
-      </w:r>
-    </w:p>
-    <w:p>
-      <w:pPr>
-        <w:ind w:left="360" w:hanging="360"/>
-        <w:jc w:val="center"/>
-        <w:rPr>
-          <w:rFonts w:ascii="Times New Roman" w:hAnsi="Times New Roman" w:cs="Times New Roman"/>
-          <w:sz w:val="24"/>
-        </w:rPr>
-      </w:pPr>
-      <w:r>
-        <w:rPr>
-          <w:rFonts w:ascii="Times New Roman" w:hAnsi="Times New Roman" w:cs="Times New Roman"/>
-          <w:noProof/>
-          <w:sz w:val="24"/>
-        </w:rPr>
-        <w:lastRenderedPageBreak/>
-        <w:pict>
-          <v:shape id="_x0000_i1035" type="#_x0000_t75" style="width:328.5pt;height:246pt">
-            <v:imagedata r:id="rId27" o:title="timeComplexities"/>
-          </v:shape>
-        </w:pict>
-      </w:r>
-    </w:p>
-    <w:p>
-      <w:pPr>
+        <w:t xml:space="preserve">I computed the sum with each method for values of </w:t>
+      </w:r>
+      <w:r>
+        <w:rPr>
+          <w:rFonts w:ascii="Times New Roman" w:hAnsi="Times New Roman" w:cs="Times New Roman"/>
+          <w:sz w:val="24"/>
+        </w:rPr>
+        <w:t>n starting at 1 and ending at 37</w:t>
+      </w:r>
+      <w:r>
+        <w:rPr>
+          <w:rFonts w:ascii="Times New Roman" w:hAnsi="Times New Roman" w:cs="Times New Roman"/>
+          <w:sz w:val="24"/>
+        </w:rPr>
+        <w:t>.  I recorded the running times for each.  Finally, I ran a python script to plot the growth of the running times versus the input size.</w:t>
+      </w:r>
+    </w:p>
+    <w:p>
+      <w:pPr>
+        <w:ind w:left="360"/>
         <w:rPr>
           <w:rFonts w:ascii="Times New Roman" w:hAnsi="Times New Roman" w:cs="Times New Roman"/>
           <w:sz w:val="24"/>
@@ -798,12 +881,402 @@
           <w:rFonts w:ascii="Times New Roman" w:hAnsi="Times New Roman" w:cs="Times New Roman"/>
           <w:sz w:val="24"/>
         </w:rPr>
+        <w:lastRenderedPageBreak/>
         <w:t>Summary and conclusions.</w:t>
       </w:r>
     </w:p>
     <w:p>
       <w:pPr>
-        <w:ind w:left="360"/>
+        <w:ind w:left="360" w:hanging="360"/>
+        <w:rPr>
+          <w:rFonts w:ascii="Times New Roman" w:hAnsi="Times New Roman" w:cs="Times New Roman"/>
+          <w:sz w:val="24"/>
+        </w:rPr>
+      </w:pPr>
+      <w:r>
+        <w:rPr>
+          <w:rFonts w:ascii="Times New Roman" w:hAnsi="Times New Roman" w:cs="Times New Roman"/>
+          <w:noProof/>
+          <w:sz w:val="24"/>
+        </w:rPr>
+        <mc:AlternateContent>
+          <mc:Choice Requires="wps">
+            <w:drawing>
+              <wp:anchor distT="45720" distB="45720" distL="114300" distR="114300" simplePos="0" relativeHeight="251663360" behindDoc="0" locked="0" layoutInCell="1" allowOverlap="1" wp14:anchorId="22BFF350" wp14:editId="38E60B9F">
+                <wp:simplePos x="0" y="0"/>
+                <wp:positionH relativeFrom="margin">
+                  <wp:posOffset>1592580</wp:posOffset>
+                </wp:positionH>
+                <wp:positionV relativeFrom="paragraph">
+                  <wp:posOffset>1271270</wp:posOffset>
+                </wp:positionV>
+                <wp:extent cx="1684020" cy="266700"/>
+                <wp:effectExtent l="0" t="0" r="11430" b="19050"/>
+                <wp:wrapNone/>
+                <wp:docPr id="2" name="Text Box 2"/>
+                <wp:cNvGraphicFramePr>
+                  <a:graphicFrameLocks xmlns:a="http://schemas.openxmlformats.org/drawingml/2006/main"/>
+                </wp:cNvGraphicFramePr>
+                <a:graphic xmlns:a="http://schemas.openxmlformats.org/drawingml/2006/main">
+                  <a:graphicData uri="http://schemas.microsoft.com/office/word/2010/wordprocessingShape">
+                    <wps:wsp>
+                      <wps:cNvSpPr txBox="1">
+                        <a:spLocks noChangeArrowheads="1"/>
+                      </wps:cNvSpPr>
+                      <wps:spPr bwMode="auto">
+                        <a:xfrm>
+                          <a:off x="0" y="0"/>
+                          <a:ext cx="1684020" cy="266700"/>
+                        </a:xfrm>
+                        <a:prstGeom prst="rect">
+                          <a:avLst/>
+                        </a:prstGeom>
+                        <a:solidFill>
+                          <a:srgbClr val="FFFFFF"/>
+                        </a:solidFill>
+                        <a:ln w="9525">
+                          <a:solidFill>
+                            <a:srgbClr val="000000"/>
+                          </a:solidFill>
+                          <a:miter lim="800000"/>
+                          <a:headEnd/>
+                          <a:tailEnd/>
+                        </a:ln>
+                      </wps:spPr>
+                      <wps:txbx>
+                        <w:txbxContent>
+                          <w:p>
+                            <w:r>
+                              <w:t>Non</w:t>
+                            </w:r>
+                            <w:r>
+                              <w:t>-</w:t>
+                            </w:r>
+                            <w:r>
+                              <w:t>r</w:t>
+                            </w:r>
+                            <w:r>
+                              <w:t>ecursive algorithms</w:t>
+                            </w:r>
+                          </w:p>
+                        </w:txbxContent>
+                      </wps:txbx>
+                      <wps:bodyPr rot="0" vert="horz" wrap="square" lIns="91440" tIns="45720" rIns="91440" bIns="45720" anchor="t" anchorCtr="0">
+                        <a:noAutofit/>
+                      </wps:bodyPr>
+                    </wps:wsp>
+                  </a:graphicData>
+                </a:graphic>
+                <wp14:sizeRelH relativeFrom="margin">
+                  <wp14:pctWidth>0</wp14:pctWidth>
+                </wp14:sizeRelH>
+                <wp14:sizeRelV relativeFrom="margin">
+                  <wp14:pctHeight>0</wp14:pctHeight>
+                </wp14:sizeRelV>
+              </wp:anchor>
+            </w:drawing>
+          </mc:Choice>
+          <mc:Fallback>
+            <w:pict>
+              <v:shapetype w14:anchorId="22BFF350" id="_x0000_t202" coordsize="21600,21600" o:spt="202" path="m,l,21600r21600,l21600,xe">
+                <v:stroke joinstyle="miter"/>
+                <v:path gradientshapeok="t" o:connecttype="rect"/>
+              </v:shapetype>
+              <v:shape id="Text Box 2" o:spid="_x0000_s1026" type="#_x0000_t202" style="position:absolute;left:0;text-align:left;margin-left:125.4pt;margin-top:100.1pt;width:132.6pt;height:21pt;z-index:251663360;visibility:visible;mso-wrap-style:square;mso-width-percent:0;mso-height-percent:0;mso-wrap-distance-left:9pt;mso-wrap-distance-top:3.6pt;mso-wrap-distance-right:9pt;mso-wrap-distance-bottom:3.6pt;mso-position-horizontal:absolute;mso-position-horizontal-relative:margin;mso-position-vertical:absolute;mso-position-vertical-relative:text;mso-width-percent:0;mso-height-percent:0;mso-width-relative:margin;mso-height-relative:margin;v-text-anchor:top" o:gfxdata="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">
+                <v:textbox>
+                  <w:txbxContent>
+                    <w:p>
+                      <w:r>
+                        <w:t>Non</w:t>
+                      </w:r>
+                      <w:r>
+                        <w:t>-</w:t>
+                      </w:r>
+                      <w:r>
+                        <w:t>r</w:t>
+                      </w:r>
+                      <w:r>
+                        <w:t>ecursive algorithms</w:t>
+                      </w:r>
+                    </w:p>
+                  </w:txbxContent>
+                </v:textbox>
+                <w10:wrap anchorx="margin"/>
+              </v:shape>
+            </w:pict>
+          </mc:Fallback>
+        </mc:AlternateContent>
+      </w:r>
+      <w:r>
+        <w:rPr>
+          <w:rFonts w:ascii="Times New Roman" w:hAnsi="Times New Roman" w:cs="Times New Roman"/>
+          <w:noProof/>
+          <w:sz w:val="24"/>
+        </w:rPr>
+        <mc:AlternateContent>
+          <mc:Choice Requires="wps">
+            <w:drawing>
+              <wp:anchor distT="0" distB="0" distL="114300" distR="114300" simplePos="0" relativeHeight="251665408" behindDoc="0" locked="0" layoutInCell="1" allowOverlap="1" wp14:anchorId="3DCCC971" wp14:editId="7458D754">
+                <wp:simplePos x="0" y="0"/>
+                <wp:positionH relativeFrom="column">
+                  <wp:posOffset>2956560</wp:posOffset>
+                </wp:positionH>
+                <wp:positionV relativeFrom="paragraph">
+                  <wp:posOffset>1531620</wp:posOffset>
+                </wp:positionV>
+                <wp:extent cx="487680" cy="1135380"/>
+                <wp:effectExtent l="0" t="0" r="64770" b="64770"/>
+                <wp:wrapNone/>
+                <wp:docPr id="3" name="Straight Arrow Connector 3"/>
+                <wp:cNvGraphicFramePr/>
+                <a:graphic xmlns:a="http://schemas.openxmlformats.org/drawingml/2006/main">
+                  <a:graphicData uri="http://schemas.microsoft.com/office/word/2010/wordprocessingShape">
+                    <wps:wsp>
+                      <wps:cNvCnPr/>
+                      <wps:spPr>
+                        <a:xfrm>
+                          <a:off x="0" y="0"/>
+                          <a:ext cx="487680" cy="1135380"/>
+                        </a:xfrm>
+                        <a:prstGeom prst="straightConnector1">
+                          <a:avLst/>
+                        </a:prstGeom>
+                        <a:ln>
+                          <a:tailEnd type="triangle"/>
+                        </a:ln>
+                      </wps:spPr>
+                      <wps:style>
+                        <a:lnRef idx="3">
+                          <a:schemeClr val="dk1"/>
+                        </a:lnRef>
+                        <a:fillRef idx="0">
+                          <a:schemeClr val="dk1"/>
+                        </a:fillRef>
+                        <a:effectRef idx="2">
+                          <a:schemeClr val="dk1"/>
+                        </a:effectRef>
+                        <a:fontRef idx="minor">
+                          <a:schemeClr val="tx1"/>
+                        </a:fontRef>
+                      </wps:style>
+                      <wps:bodyPr/>
+                    </wps:wsp>
+                  </a:graphicData>
+                </a:graphic>
+                <wp14:sizeRelH relativeFrom="margin">
+                  <wp14:pctWidth>0</wp14:pctWidth>
+                </wp14:sizeRelH>
+                <wp14:sizeRelV relativeFrom="margin">
+                  <wp14:pctHeight>0</wp14:pctHeight>
+                </wp14:sizeRelV>
+              </wp:anchor>
+            </w:drawing>
+          </mc:Choice>
+          <mc:Fallback>
+            <w:pict>
+              <v:shapetype w14:anchorId="739BCA05" id="_x0000_t32" coordsize="21600,21600" o:spt="32" o:oned="t" path="m,l21600,21600e" filled="f">
+                <v:path arrowok="t" fillok="f" o:connecttype="none"/>
+                <o:lock v:ext="edit" shapetype="t"/>
+              </v:shapetype>
+              <v:shape id="Straight Arrow Connector 3" o:spid="_x0000_s1026" type="#_x0000_t32" style="position:absolute;margin-left:232.8pt;margin-top:120.6pt;width:38.4pt;height:89.4pt;z-index:251665408;visibility:visible;mso-wrap-style:square;mso-width-percent:0;mso-height-percent:0;mso-wrap-distance-left:9pt;mso-wrap-distance-top:0;mso-wrap-distance-right:9pt;mso-wrap-distance-bottom:0;mso-position-horizontal:absolute;mso-position-horizontal-relative:text;mso-position-vertical:absolute;mso-position-vertical-relative:text;mso-width-percent:0;mso-height-percent:0;mso-width-relative:margin;mso-height-relative:margin" o:gfxdata="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" strokecolor="black [3200]" strokeweight="1.5pt">
+                <v:stroke endarrow="block" joinstyle="miter"/>
+              </v:shape>
+            </w:pict>
+          </mc:Fallback>
+        </mc:AlternateContent>
+      </w:r>
+      <w:r>
+        <w:rPr>
+          <w:rFonts w:ascii="Times New Roman" w:hAnsi="Times New Roman" w:cs="Times New Roman"/>
+          <w:noProof/>
+          <w:sz w:val="24"/>
+        </w:rPr>
+        <mc:AlternateContent>
+          <mc:Choice Requires="wps">
+            <w:drawing>
+              <wp:anchor distT="45720" distB="45720" distL="114300" distR="114300" simplePos="0" relativeHeight="251661312" behindDoc="0" locked="0" layoutInCell="1" allowOverlap="1" wp14:anchorId="5D0E1756" wp14:editId="00A23635">
+                <wp:simplePos x="0" y="0"/>
+                <wp:positionH relativeFrom="margin">
+                  <wp:posOffset>1030605</wp:posOffset>
+                </wp:positionH>
+                <wp:positionV relativeFrom="paragraph">
+                  <wp:posOffset>1828800</wp:posOffset>
+                </wp:positionV>
+                <wp:extent cx="1409700" cy="266700"/>
+                <wp:effectExtent l="0" t="0" r="19050" b="19050"/>
+                <wp:wrapNone/>
+                <wp:docPr id="217" name="Text Box 2"/>
+                <wp:cNvGraphicFramePr>
+                  <a:graphicFrameLocks xmlns:a="http://schemas.openxmlformats.org/drawingml/2006/main"/>
+                </wp:cNvGraphicFramePr>
+                <a:graphic xmlns:a="http://schemas.openxmlformats.org/drawingml/2006/main">
+                  <a:graphicData uri="http://schemas.microsoft.com/office/word/2010/wordprocessingShape">
+                    <wps:wsp>
+                      <wps:cNvSpPr txBox="1">
+                        <a:spLocks noChangeArrowheads="1"/>
+                      </wps:cNvSpPr>
+                      <wps:spPr bwMode="auto">
+                        <a:xfrm>
+                          <a:off x="0" y="0"/>
+                          <a:ext cx="1409700" cy="266700"/>
+                        </a:xfrm>
+                        <a:prstGeom prst="rect">
+                          <a:avLst/>
+                        </a:prstGeom>
+                        <a:solidFill>
+                          <a:srgbClr val="FFFFFF"/>
+                        </a:solidFill>
+                        <a:ln w="9525">
+                          <a:solidFill>
+                            <a:srgbClr val="000000"/>
+                          </a:solidFill>
+                          <a:miter lim="800000"/>
+                          <a:headEnd/>
+                          <a:tailEnd/>
+                        </a:ln>
+                      </wps:spPr>
+                      <wps:txbx>
+                        <w:txbxContent>
+                          <w:p>
+                            <w:r>
+                              <w:t>Recursive algorithms</w:t>
+                            </w:r>
+                          </w:p>
+                        </w:txbxContent>
+                      </wps:txbx>
+                      <wps:bodyPr rot="0" vert="horz" wrap="square" lIns="91440" tIns="45720" rIns="91440" bIns="45720" anchor="t" anchorCtr="0">
+                        <a:noAutofit/>
+                      </wps:bodyPr>
+                    </wps:wsp>
+                  </a:graphicData>
+                </a:graphic>
+                <wp14:sizeRelH relativeFrom="margin">
+                  <wp14:pctWidth>0</wp14:pctWidth>
+                </wp14:sizeRelH>
+                <wp14:sizeRelV relativeFrom="margin">
+                  <wp14:pctHeight>0</wp14:pctHeight>
+                </wp14:sizeRelV>
+              </wp:anchor>
+            </w:drawing>
+          </mc:Choice>
+          <mc:Fallback>
+            <w:pict>
+              <v:shape w14:anchorId="5D0E1756" id="_x0000_s1027" type="#_x0000_t202" style="position:absolute;left:0;text-align:left;margin-left:81.15pt;margin-top:2in;width:111pt;height:21pt;z-index:251661312;visibility:visible;mso-wrap-style:square;mso-width-percent:0;mso-height-percent:0;mso-wrap-distance-left:9pt;mso-wrap-distance-top:3.6pt;mso-wrap-distance-right:9pt;mso-wrap-distance-bottom:3.6pt;mso-position-horizontal:absolute;mso-position-horizontal-relative:margin;mso-position-vertical:absolute;mso-position-vertical-relative:text;mso-width-percent:0;mso-height-percent:0;mso-width-relative:margin;mso-height-relative:margin;v-text-anchor:top" o:gfxdata="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">
+                <v:textbox>
+                  <w:txbxContent>
+                    <w:p>
+                      <w:r>
+                        <w:t>Recursive algorithms</w:t>
+                      </w:r>
+                    </w:p>
+                  </w:txbxContent>
+                </v:textbox>
+                <w10:wrap anchorx="margin"/>
+              </v:shape>
+            </w:pict>
+          </mc:Fallback>
+        </mc:AlternateContent>
+      </w:r>
+      <w:r>
+        <w:rPr>
+          <w:rFonts w:ascii="Times New Roman" w:hAnsi="Times New Roman" w:cs="Times New Roman"/>
+          <w:noProof/>
+          <w:sz w:val="24"/>
+        </w:rPr>
+        <mc:AlternateContent>
+          <mc:Choice Requires="wps">
+            <w:drawing>
+              <wp:anchor distT="0" distB="0" distL="114300" distR="114300" simplePos="0" relativeHeight="251659264" behindDoc="0" locked="0" layoutInCell="1" allowOverlap="1" wp14:anchorId="6A063B4F" wp14:editId="0C1E3E6A">
+                <wp:simplePos x="0" y="0"/>
+                <wp:positionH relativeFrom="column">
+                  <wp:posOffset>2263140</wp:posOffset>
+                </wp:positionH>
+                <wp:positionV relativeFrom="paragraph">
+                  <wp:posOffset>2049780</wp:posOffset>
+                </wp:positionV>
+                <wp:extent cx="800100" cy="457200"/>
+                <wp:effectExtent l="0" t="0" r="76200" b="57150"/>
+                <wp:wrapNone/>
+                <wp:docPr id="1" name="Straight Arrow Connector 1"/>
+                <wp:cNvGraphicFramePr/>
+                <a:graphic xmlns:a="http://schemas.openxmlformats.org/drawingml/2006/main">
+                  <a:graphicData uri="http://schemas.microsoft.com/office/word/2010/wordprocessingShape">
+                    <wps:wsp>
+                      <wps:cNvCnPr/>
+                      <wps:spPr>
+                        <a:xfrm>
+                          <a:off x="0" y="0"/>
+                          <a:ext cx="800100" cy="457200"/>
+                        </a:xfrm>
+                        <a:prstGeom prst="straightConnector1">
+                          <a:avLst/>
+                        </a:prstGeom>
+                        <a:ln>
+                          <a:tailEnd type="triangle"/>
+                        </a:ln>
+                      </wps:spPr>
+                      <wps:style>
+                        <a:lnRef idx="3">
+                          <a:schemeClr val="dk1"/>
+                        </a:lnRef>
+                        <a:fillRef idx="0">
+                          <a:schemeClr val="dk1"/>
+                        </a:fillRef>
+                        <a:effectRef idx="2">
+                          <a:schemeClr val="dk1"/>
+                        </a:effectRef>
+                        <a:fontRef idx="minor">
+                          <a:schemeClr val="tx1"/>
+                        </a:fontRef>
+                      </wps:style>
+                      <wps:bodyPr/>
+                    </wps:wsp>
+                  </a:graphicData>
+                </a:graphic>
+                <wp14:sizeRelH relativeFrom="margin">
+                  <wp14:pctWidth>0</wp14:pctWidth>
+                </wp14:sizeRelH>
+                <wp14:sizeRelV relativeFrom="margin">
+                  <wp14:pctHeight>0</wp14:pctHeight>
+                </wp14:sizeRelV>
+              </wp:anchor>
+            </w:drawing>
+          </mc:Choice>
+          <mc:Fallback>
+            <w:pict>
+              <v:shape w14:anchorId="7737E878" id="Straight Arrow Connector 1" o:spid="_x0000_s1026" type="#_x0000_t32" style="position:absolute;margin-left:178.2pt;margin-top:161.4pt;width:63pt;height:36pt;z-index:251659264;visibility:visible;mso-wrap-style:square;mso-width-percent:0;mso-height-percent:0;mso-wrap-distance-left:9pt;mso-wrap-distance-top:0;mso-wrap-distance-right:9pt;mso-wrap-distance-bottom:0;mso-position-horizontal:absolute;mso-position-horizontal-relative:text;mso-position-vertical:absolute;mso-position-vertical-relative:text;mso-width-percent:0;mso-height-percent:0;mso-width-relative:margin;mso-height-relative:margin" o:gfxdata="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" strokecolor="black [3200]" strokeweight="1.5pt">
+                <v:stroke endarrow="block" joinstyle="miter"/>
+              </v:shape>
+            </w:pict>
+          </mc:Fallback>
+        </mc:AlternateContent>
+      </w:r>
+      <w:r>
+        <w:rPr>
+          <w:noProof/>
+        </w:rPr>
+        <w:pict>
+          <v:shape id="_x0000_s1037" type="#_x0000_t75" style="position:absolute;left:0;text-align:left;margin-left:297.95pt;margin-top:16.3pt;width:183.5pt;height:349.6pt;z-index:-251649024;mso-position-horizontal-relative:text;mso-position-vertical-relative:text;mso-width-relative:page;mso-height-relative:page" o:preferrelative="f" wrapcoords="-105 -46 -105 21600 21705 21600 21705 -46 -105 -46" stroked="t" strokecolor="black [3213]">
+            <v:imagedata r:id="rId27" o:title="timeComplexityTable"/>
+            <w10:wrap type="tight"/>
+          </v:shape>
+        </w:pict>
+      </w:r>
+      <w:r>
+        <w:rPr>
+          <w:rFonts w:ascii="Times New Roman" w:hAnsi="Times New Roman" w:cs="Times New Roman"/>
+          <w:noProof/>
+          <w:sz w:val="24"/>
+        </w:rPr>
+        <w:pict>
+          <v:shape id="_x0000_i1043" type="#_x0000_t75" style="width:285.35pt;height:237.35pt">
+            <v:imagedata r:id="rId28" o:title="timeComplexities" croptop="2238f" cropleft="2990f" cropright="5740f"/>
+          </v:shape>
+        </w:pict>
+      </w:r>
+    </w:p>
+    <w:p>
+      <w:pPr>
         <w:rPr>
           <w:rFonts w:ascii="Times New Roman" w:eastAsiaTheme="minorEastAsia" w:hAnsi="Times New Roman" w:cs="Times New Roman"/>
           <w:sz w:val="24"/>
@@ -891,7 +1364,6 @@
     </w:p>
     <w:p>
       <w:pPr>
-        <w:ind w:left="360"/>
         <w:rPr>
           <w:rFonts w:ascii="Times New Roman" w:eastAsiaTheme="minorEastAsia" w:hAnsi="Times New Roman" w:cs="Times New Roman"/>
           <w:sz w:val="24"/>
@@ -1087,55 +1559,157 @@
         </w:rPr>
         <w:t>vely fast.</w:t>
       </w:r>
+      <w:r>
+        <w:rPr>
+          <w:rFonts w:ascii="Times New Roman" w:eastAsiaTheme="minorEastAsia" w:hAnsi="Times New Roman" w:cs="Times New Roman"/>
+          <w:sz w:val="24"/>
+        </w:rPr>
+        <w:t xml:space="preserve"> In fact, a trial run using a recursive method with an input size of 50 took</w:t>
+      </w:r>
+      <w:r>
+        <w:rPr>
+          <w:rFonts w:ascii="Times New Roman" w:eastAsiaTheme="minorEastAsia" w:hAnsi="Times New Roman" w:cs="Times New Roman"/>
+          <w:sz w:val="24"/>
+        </w:rPr>
+        <w:t xml:space="preserve"> me</w:t>
+      </w:r>
+      <w:r>
+        <w:rPr>
+          <w:rFonts w:ascii="Times New Roman" w:eastAsiaTheme="minorEastAsia" w:hAnsi="Times New Roman" w:cs="Times New Roman"/>
+          <w:sz w:val="24"/>
+        </w:rPr>
+        <w:t xml:space="preserve"> about 30 minutes to run. </w:t>
+      </w:r>
+      <w:r>
+        <w:rPr>
+          <w:rFonts w:ascii="Times New Roman" w:eastAsiaTheme="minorEastAsia" w:hAnsi="Times New Roman" w:cs="Times New Roman"/>
+          <w:sz w:val="24"/>
+        </w:rPr>
+        <w:t xml:space="preserve"> This is incredibly inefficient and can be seen in the table to the right. I have displayed here the input size on the left most column, the results of the recursive methods on the second and fifth columns and the non-recursive methods in the middle columns (their values represent the elapsed ticks of the timer in C#).</w:t>
+      </w:r>
+      <w:r>
+        <w:rPr>
+          <w:rFonts w:ascii="Times New Roman" w:eastAsiaTheme="minorEastAsia" w:hAnsi="Times New Roman" w:cs="Times New Roman"/>
+          <w:sz w:val="24"/>
+        </w:rPr>
+        <w:t xml:space="preserve"> I realized that after an input size larger 35, the incredibly different growth rates became evident.</w:t>
+      </w:r>
+    </w:p>
+    <w:p>
+      <w:pPr>
+        <w:rPr>
+          <w:rFonts w:ascii="Times New Roman" w:eastAsiaTheme="minorEastAsia" w:hAnsi="Times New Roman" w:cs="Times New Roman"/>
+          <w:sz w:val="24"/>
+        </w:rPr>
+      </w:pPr>
+      <w:r>
+        <w:rPr>
+          <w:rFonts w:ascii="Times New Roman" w:eastAsiaTheme="minorEastAsia" w:hAnsi="Times New Roman" w:cs="Times New Roman"/>
+          <w:sz w:val="24"/>
+        </w:rPr>
+        <w:t xml:space="preserve">Finally, it is worth noting that a recursive solution to the sum is slower than the </w:t>
+      </w:r>
+      <w:proofErr w:type="spellStart"/>
+      <w:r>
+        <w:rPr>
+          <w:rFonts w:ascii="Times New Roman" w:eastAsiaTheme="minorEastAsia" w:hAnsi="Times New Roman" w:cs="Times New Roman"/>
+          <w:b/>
+          <w:sz w:val="24"/>
+        </w:rPr>
+        <w:t>Grimaldi</w:t>
+      </w:r>
+      <w:proofErr w:type="spellEnd"/>
+      <w:r>
+        <w:rPr>
+          <w:rFonts w:ascii="Times New Roman" w:eastAsiaTheme="minorEastAsia" w:hAnsi="Times New Roman" w:cs="Times New Roman"/>
+          <w:sz w:val="24"/>
+        </w:rPr>
+        <w:t xml:space="preserve"> solution.  I have shown this in the plots above. </w:t>
+      </w:r>
+      <w:r>
+        <w:rPr>
+          <w:rFonts w:ascii="Times New Roman" w:eastAsiaTheme="minorEastAsia" w:hAnsi="Times New Roman" w:cs="Times New Roman"/>
+          <w:sz w:val="24"/>
+        </w:rPr>
+        <w:t>It is very clear that the recursive methods dominate in regards to computational time</w:t>
+      </w:r>
+      <w:r>
+        <w:rPr>
+          <w:rFonts w:ascii="Times New Roman" w:eastAsiaTheme="minorEastAsia" w:hAnsi="Times New Roman" w:cs="Times New Roman"/>
+          <w:sz w:val="24"/>
+        </w:rPr>
+        <w:t xml:space="preserve"> (in addition to computational space)</w:t>
+      </w:r>
+      <w:r>
+        <w:rPr>
+          <w:rFonts w:ascii="Times New Roman" w:eastAsiaTheme="minorEastAsia" w:hAnsi="Times New Roman" w:cs="Times New Roman"/>
+          <w:sz w:val="24"/>
+        </w:rPr>
+        <w:t xml:space="preserve">. </w:t>
+      </w:r>
+      <w:r>
+        <w:rPr>
+          <w:rFonts w:ascii="Times New Roman" w:eastAsiaTheme="minorEastAsia" w:hAnsi="Times New Roman" w:cs="Times New Roman"/>
+          <w:sz w:val="24"/>
+        </w:rPr>
+        <w:t xml:space="preserve">Sum and </w:t>
+      </w:r>
+      <w:proofErr w:type="spellStart"/>
+      <w:r>
+        <w:rPr>
+          <w:rFonts w:ascii="Times New Roman" w:eastAsiaTheme="minorEastAsia" w:hAnsi="Times New Roman" w:cs="Times New Roman"/>
+          <w:sz w:val="24"/>
+        </w:rPr>
+        <w:t>SumAlt</w:t>
+      </w:r>
+      <w:proofErr w:type="spellEnd"/>
+      <w:r>
+        <w:rPr>
+          <w:rFonts w:ascii="Times New Roman" w:eastAsiaTheme="minorEastAsia" w:hAnsi="Times New Roman" w:cs="Times New Roman"/>
+          <w:sz w:val="24"/>
+        </w:rPr>
+        <w:t xml:space="preserve"> overlap because their computat</w:t>
+      </w:r>
+      <w:r>
+        <w:rPr>
+          <w:rFonts w:ascii="Times New Roman" w:eastAsiaTheme="minorEastAsia" w:hAnsi="Times New Roman" w:cs="Times New Roman"/>
+          <w:sz w:val="24"/>
+        </w:rPr>
+        <w:t>ion times are nearly identical, but the non-recursive running times are so insignificant</w:t>
+      </w:r>
+      <w:r>
+        <w:rPr>
+          <w:rFonts w:ascii="Times New Roman" w:eastAsiaTheme="minorEastAsia" w:hAnsi="Times New Roman" w:cs="Times New Roman"/>
+          <w:sz w:val="24"/>
+        </w:rPr>
+        <w:t xml:space="preserve"> they are not even visible.</w:t>
+      </w:r>
     </w:p>
     <w:p>
       <w:pPr>
         <w:ind w:left="360"/>
         <w:rPr>
-          <w:rFonts w:ascii="Times New Roman" w:hAnsi="Times New Roman" w:cs="Times New Roman"/>
-          <w:sz w:val="24"/>
-        </w:rPr>
-      </w:pPr>
-      <w:r>
-        <w:rPr>
           <w:rFonts w:ascii="Times New Roman" w:eastAsiaTheme="minorEastAsia" w:hAnsi="Times New Roman" w:cs="Times New Roman"/>
           <w:sz w:val="24"/>
         </w:rPr>
-        <w:t xml:space="preserve">Finally, it is worth noting that a recursive solution to the sum is slower than the Grimaldi solution.  I have shown this in the plots above. </w:t>
-      </w:r>
-      <w:r>
-        <w:rPr>
-          <w:rFonts w:ascii="Times New Roman" w:eastAsiaTheme="minorEastAsia" w:hAnsi="Times New Roman" w:cs="Times New Roman"/>
-          <w:sz w:val="24"/>
-        </w:rPr>
-        <w:t>It is very clear that the recursive methods dominate in regards to computational time</w:t>
-      </w:r>
-      <w:r>
-        <w:rPr>
-          <w:rFonts w:ascii="Times New Roman" w:eastAsiaTheme="minorEastAsia" w:hAnsi="Times New Roman" w:cs="Times New Roman"/>
-          <w:sz w:val="24"/>
-        </w:rPr>
-        <w:t xml:space="preserve">. </w:t>
-      </w:r>
-      <w:r>
-        <w:rPr>
-          <w:rFonts w:ascii="Times New Roman" w:eastAsiaTheme="minorEastAsia" w:hAnsi="Times New Roman" w:cs="Times New Roman"/>
-          <w:sz w:val="24"/>
-        </w:rPr>
-        <w:t>Sum and SumAlt overlap because their computat</w:t>
-      </w:r>
-      <w:r>
-        <w:rPr>
-          <w:rFonts w:ascii="Times New Roman" w:eastAsiaTheme="minorEastAsia" w:hAnsi="Times New Roman" w:cs="Times New Roman"/>
-          <w:sz w:val="24"/>
-        </w:rPr>
-        <w:t xml:space="preserve">ion times are nearly identical, but the non-recursive running times are so insignificant they are not even visible. </w:t>
-      </w:r>
-      <w:bookmarkStart w:id="9" w:name="_GoBack"/>
-      <w:bookmarkEnd w:id="9"/>
+      </w:pPr>
+    </w:p>
+    <w:p>
+      <w:pPr>
+        <w:ind w:left="360"/>
+        <w:rPr>
+          <w:rFonts w:ascii="Times New Roman" w:hAnsi="Times New Roman" w:cs="Times New Roman"/>
+          <w:sz w:val="24"/>
+        </w:rPr>
+      </w:pPr>
     </w:p>
     <w:sectPr>
-      <w:headerReference w:type="default" r:id="rId28"/>
+      <w:headerReference w:type="even" r:id="rId29"/>
+      <w:headerReference w:type="default" r:id="rId30"/>
+      <w:footerReference w:type="even" r:id="rId31"/>
+      <w:footerReference w:type="default" r:id="rId32"/>
+      <w:headerReference w:type="first" r:id="rId33"/>
+      <w:footerReference w:type="first" r:id="rId34"/>
       <w:pgSz w:w="12240" w:h="15840"/>
       <w:pgMar w:top="1440" w:right="1440" w:bottom="1440" w:left="1440" w:header="720" w:footer="720" w:gutter="0"/>
       <w:cols w:space="720"/>
@@ -1170,6 +1744,36 @@
 </w:endnotes>
 </file>
 
+<file path=word/footer1.xml><?xml version="1.0" encoding="utf-8"?>
+<w:ftr xmlns:wpc="http://schemas.microsoft.com/office/word/2010/wordprocessingCanvas" xmlns:cx="http://schemas.microsoft.com/office/drawing/2014/chartex" xmlns:cx1="http://schemas.microsoft.com/office/drawing/2015/9/8/chartex" xmlns:cx2="http://schemas.microsoft.com/office/drawing/2015/10/21/chartex" xmlns:mc="http://schemas.openxmlformats.org/markup-compatibility/2006" xmlns:o="urn:schemas-microsoft-com:office:office" xmlns:r="http://schemas.openxmlformats.org/officeDocument/2006/relationships" xmlns:m="http://schemas.openxmlformats.org/officeDocument/2006/math" xmlns:v="urn:schemas-microsoft-com:vml" xmlns:wp14="http://schemas.microsoft.com/office/word/2010/wordprocessingDrawing" xmlns:wp="http://schemas.openxmlformats.org/drawingml/2006/wordprocessingDrawing" xmlns:w10="urn:schemas-microsoft-com:office:word" xmlns:w="http://schemas.openxmlformats.org/wordprocessingml/2006/main" xmlns:w14="http://schemas.microsoft.com/office/word/2010/wordml" xmlns:w15="http://schemas.microsoft.com/office/word/2012/wordml" xmlns:w16se="http://schemas.microsoft.com/office/word/2015/wordml/symex" xmlns:wpg="http://schemas.microsoft.com/office/word/2010/wordprocessingGroup" xmlns:wpi="http://schemas.microsoft.com/office/word/2010/wordprocessingInk" xmlns:wne="http://schemas.microsoft.com/office/word/2006/wordml" xmlns:wps="http://schemas.microsoft.com/office/word/2010/wordprocessingShape" mc:Ignorable="w14 w15 w16se wp14">
+  <w:p>
+    <w:pPr>
+      <w:pStyle w:val="Footer"/>
+    </w:pPr>
+  </w:p>
+</w:ftr>
+</file>
+
+<file path=word/footer2.xml><?xml version="1.0" encoding="utf-8"?>
+<w:ftr xmlns:wpc="http://schemas.microsoft.com/office/word/2010/wordprocessingCanvas" xmlns:cx="http://schemas.microsoft.com/office/drawing/2014/chartex" xmlns:cx1="http://schemas.microsoft.com/office/drawing/2015/9/8/chartex" xmlns:cx2="http://schemas.microsoft.com/office/drawing/2015/10/21/chartex" xmlns:mc="http://schemas.openxmlformats.org/markup-compatibility/2006" xmlns:o="urn:schemas-microsoft-com:office:office" xmlns:r="http://schemas.openxmlformats.org/officeDocument/2006/relationships" xmlns:m="http://schemas.openxmlformats.org/officeDocument/2006/math" xmlns:v="urn:schemas-microsoft-com:vml" xmlns:wp14="http://schemas.microsoft.com/office/word/2010/wordprocessingDrawing" xmlns:wp="http://schemas.openxmlformats.org/drawingml/2006/wordprocessingDrawing" xmlns:w10="urn:schemas-microsoft-com:office:word" xmlns:w="http://schemas.openxmlformats.org/wordprocessingml/2006/main" xmlns:w14="http://schemas.microsoft.com/office/word/2010/wordml" xmlns:w15="http://schemas.microsoft.com/office/word/2012/wordml" xmlns:w16se="http://schemas.microsoft.com/office/word/2015/wordml/symex" xmlns:wpg="http://schemas.microsoft.com/office/word/2010/wordprocessingGroup" xmlns:wpi="http://schemas.microsoft.com/office/word/2010/wordprocessingInk" xmlns:wne="http://schemas.microsoft.com/office/word/2006/wordml" xmlns:wps="http://schemas.microsoft.com/office/word/2010/wordprocessingShape" mc:Ignorable="w14 w15 w16se wp14">
+  <w:p>
+    <w:pPr>
+      <w:pStyle w:val="Footer"/>
+    </w:pPr>
+  </w:p>
+</w:ftr>
+</file>
+
+<file path=word/footer3.xml><?xml version="1.0" encoding="utf-8"?>
+<w:ftr xmlns:wpc="http://schemas.microsoft.com/office/word/2010/wordprocessingCanvas" xmlns:cx="http://schemas.microsoft.com/office/drawing/2014/chartex" xmlns:cx1="http://schemas.microsoft.com/office/drawing/2015/9/8/chartex" xmlns:cx2="http://schemas.microsoft.com/office/drawing/2015/10/21/chartex" xmlns:mc="http://schemas.openxmlformats.org/markup-compatibility/2006" xmlns:o="urn:schemas-microsoft-com:office:office" xmlns:r="http://schemas.openxmlformats.org/officeDocument/2006/relationships" xmlns:m="http://schemas.openxmlformats.org/officeDocument/2006/math" xmlns:v="urn:schemas-microsoft-com:vml" xmlns:wp14="http://schemas.microsoft.com/office/word/2010/wordprocessingDrawing" xmlns:wp="http://schemas.openxmlformats.org/drawingml/2006/wordprocessingDrawing" xmlns:w10="urn:schemas-microsoft-com:office:word" xmlns:w="http://schemas.openxmlformats.org/wordprocessingml/2006/main" xmlns:w14="http://schemas.microsoft.com/office/word/2010/wordml" xmlns:w15="http://schemas.microsoft.com/office/word/2012/wordml" xmlns:w16se="http://schemas.microsoft.com/office/word/2015/wordml/symex" xmlns:wpg="http://schemas.microsoft.com/office/word/2010/wordprocessingGroup" xmlns:wpi="http://schemas.microsoft.com/office/word/2010/wordprocessingInk" xmlns:wne="http://schemas.microsoft.com/office/word/2006/wordml" xmlns:wps="http://schemas.microsoft.com/office/word/2010/wordprocessingShape" mc:Ignorable="w14 w15 w16se wp14">
+  <w:p>
+    <w:pPr>
+      <w:pStyle w:val="Footer"/>
+    </w:pPr>
+  </w:p>
+</w:ftr>
+</file>
+
 <file path=word/footnotes.xml><?xml version="1.0" encoding="utf-8"?>
 <w:footnotes xmlns:wpc="http://schemas.microsoft.com/office/word/2010/wordprocessingCanvas" xmlns:cx="http://schemas.microsoft.com/office/drawing/2014/chartex" xmlns:cx1="http://schemas.microsoft.com/office/drawing/2015/9/8/chartex" xmlns:cx2="http://schemas.microsoft.com/office/drawing/2015/10/21/chartex" xmlns:mc="http://schemas.openxmlformats.org/markup-compatibility/2006" xmlns:o="urn:schemas-microsoft-com:office:office" xmlns:r="http://schemas.openxmlformats.org/officeDocument/2006/relationships" xmlns:m="http://schemas.openxmlformats.org/officeDocument/2006/math" xmlns:v="urn:schemas-microsoft-com:vml" xmlns:wp14="http://schemas.microsoft.com/office/word/2010/wordprocessingDrawing" xmlns:wp="http://schemas.openxmlformats.org/drawingml/2006/wordprocessingDrawing" xmlns:w10="urn:schemas-microsoft-com:office:word" xmlns:w="http://schemas.openxmlformats.org/wordprocessingml/2006/main" xmlns:w14="http://schemas.microsoft.com/office/word/2010/wordml" xmlns:w15="http://schemas.microsoft.com/office/word/2012/wordml" xmlns:w16se="http://schemas.microsoft.com/office/word/2015/wordml/symex" xmlns:wpg="http://schemas.microsoft.com/office/word/2010/wordprocessingGroup" xmlns:wpi="http://schemas.microsoft.com/office/word/2010/wordprocessingInk" xmlns:wne="http://schemas.microsoft.com/office/word/2006/wordml" xmlns:wps="http://schemas.microsoft.com/office/word/2010/wordprocessingShape" mc:Ignorable="w14 w15 w16se wp14">
   <w:footnote w:type="separator" w:id="-1">
@@ -1196,6 +1800,16 @@
 </file>
 
 <file path=word/header1.xml><?xml version="1.0" encoding="utf-8"?>
+<w:hdr xmlns:wpc="http://schemas.microsoft.com/office/word/2010/wordprocessingCanvas" xmlns:cx="http://schemas.microsoft.com/office/drawing/2014/chartex" xmlns:cx1="http://schemas.microsoft.com/office/drawing/2015/9/8/chartex" xmlns:cx2="http://schemas.microsoft.com/office/drawing/2015/10/21/chartex" xmlns:mc="http://schemas.openxmlformats.org/markup-compatibility/2006" xmlns:o="urn:schemas-microsoft-com:office:office" xmlns:r="http://schemas.openxmlformats.org/officeDocument/2006/relationships" xmlns:m="http://schemas.openxmlformats.org/officeDocument/2006/math" xmlns:v="urn:schemas-microsoft-com:vml" xmlns:wp14="http://schemas.microsoft.com/office/word/2010/wordprocessingDrawing" xmlns:wp="http://schemas.openxmlformats.org/drawingml/2006/wordprocessingDrawing" xmlns:w10="urn:schemas-microsoft-com:office:word" xmlns:w="http://schemas.openxmlformats.org/wordprocessingml/2006/main" xmlns:w14="http://schemas.microsoft.com/office/word/2010/wordml" xmlns:w15="http://schemas.microsoft.com/office/word/2012/wordml" xmlns:w16se="http://schemas.microsoft.com/office/word/2015/wordml/symex" xmlns:wpg="http://schemas.microsoft.com/office/word/2010/wordprocessingGroup" xmlns:wpi="http://schemas.microsoft.com/office/word/2010/wordprocessingInk" xmlns:wne="http://schemas.microsoft.com/office/word/2006/wordml" xmlns:wps="http://schemas.microsoft.com/office/word/2010/wordprocessingShape" mc:Ignorable="w14 w15 w16se wp14">
+  <w:p>
+    <w:pPr>
+      <w:pStyle w:val="Header"/>
+    </w:pPr>
+  </w:p>
+</w:hdr>
+</file>
+
+<file path=word/header2.xml><?xml version="1.0" encoding="utf-8"?>
 <w:hdr xmlns:wpc="http://schemas.microsoft.com/office/word/2010/wordprocessingCanvas" xmlns:cx="http://schemas.microsoft.com/office/drawing/2014/chartex" xmlns:cx1="http://schemas.microsoft.com/office/drawing/2015/9/8/chartex" xmlns:cx2="http://schemas.microsoft.com/office/drawing/2015/10/21/chartex" xmlns:mc="http://schemas.openxmlformats.org/markup-compatibility/2006" xmlns:o="urn:schemas-microsoft-com:office:office" xmlns:r="http://schemas.openxmlformats.org/officeDocument/2006/relationships" xmlns:m="http://schemas.openxmlformats.org/officeDocument/2006/math" xmlns:v="urn:schemas-microsoft-com:vml" xmlns:wp14="http://schemas.microsoft.com/office/word/2010/wordprocessingDrawing" xmlns:wp="http://schemas.openxmlformats.org/drawingml/2006/wordprocessingDrawing" xmlns:w10="urn:schemas-microsoft-com:office:word" xmlns:w="http://schemas.openxmlformats.org/wordprocessingml/2006/main" xmlns:w14="http://schemas.microsoft.com/office/word/2010/wordml" xmlns:w15="http://schemas.microsoft.com/office/word/2012/wordml" xmlns:w16se="http://schemas.microsoft.com/office/word/2015/wordml/symex" xmlns:wpg="http://schemas.microsoft.com/office/word/2010/wordprocessingGroup" xmlns:wpi="http://schemas.microsoft.com/office/word/2010/wordprocessingInk" xmlns:wne="http://schemas.microsoft.com/office/word/2006/wordml" xmlns:wps="http://schemas.microsoft.com/office/word/2010/wordprocessingShape" mc:Ignorable="w14 w15 w16se wp14">
   <w:p>
     <w:pPr>
@@ -1241,23 +1855,31 @@
         <w:rFonts w:ascii="Times New Roman" w:hAnsi="Times New Roman" w:cs="Times New Roman"/>
         <w:sz w:val="24"/>
       </w:rPr>
-      <w:t>Project 1</w:t>
+      <w:t>Program</w:t>
     </w:r>
     <w:r>
       <w:rPr>
         <w:rFonts w:ascii="Times New Roman" w:hAnsi="Times New Roman" w:cs="Times New Roman"/>
         <w:sz w:val="24"/>
       </w:rPr>
-      <w:tab/>
+      <w:t xml:space="preserve"> </w:t>
     </w:r>
     <w:r>
       <w:rPr>
         <w:rFonts w:ascii="Times New Roman" w:hAnsi="Times New Roman" w:cs="Times New Roman"/>
         <w:sz w:val="24"/>
       </w:rPr>
-      <w:tab/>
-      <w:t>016163470</w:t>
+      <w:t>#</w:t>
     </w:r>
+    <w:r>
+      <w:rPr>
+        <w:rFonts w:ascii="Times New Roman" w:hAnsi="Times New Roman" w:cs="Times New Roman"/>
+        <w:sz w:val="24"/>
+      </w:rPr>
+      <w:t>1</w:t>
+    </w:r>
+    <w:bookmarkStart w:id="9" w:name="_GoBack"/>
+    <w:bookmarkEnd w:id="9"/>
   </w:p>
   <w:p>
     <w:pPr>
@@ -1266,6 +1888,16 @@
         <w:rFonts w:ascii="Times New Roman" w:hAnsi="Times New Roman" w:cs="Times New Roman"/>
         <w:sz w:val="24"/>
       </w:rPr>
+    </w:pPr>
+  </w:p>
+</w:hdr>
+</file>
+
+<file path=word/header3.xml><?xml version="1.0" encoding="utf-8"?>
+<w:hdr xmlns:wpc="http://schemas.microsoft.com/office/word/2010/wordprocessingCanvas" xmlns:cx="http://schemas.microsoft.com/office/drawing/2014/chartex" xmlns:cx1="http://schemas.microsoft.com/office/drawing/2015/9/8/chartex" xmlns:cx2="http://schemas.microsoft.com/office/drawing/2015/10/21/chartex" xmlns:mc="http://schemas.openxmlformats.org/markup-compatibility/2006" xmlns:o="urn:schemas-microsoft-com:office:office" xmlns:r="http://schemas.openxmlformats.org/officeDocument/2006/relationships" xmlns:m="http://schemas.openxmlformats.org/officeDocument/2006/math" xmlns:v="urn:schemas-microsoft-com:vml" xmlns:wp14="http://schemas.microsoft.com/office/word/2010/wordprocessingDrawing" xmlns:wp="http://schemas.openxmlformats.org/drawingml/2006/wordprocessingDrawing" xmlns:w10="urn:schemas-microsoft-com:office:word" xmlns:w="http://schemas.openxmlformats.org/wordprocessingml/2006/main" xmlns:w14="http://schemas.microsoft.com/office/word/2010/wordml" xmlns:w15="http://schemas.microsoft.com/office/word/2012/wordml" xmlns:w16se="http://schemas.microsoft.com/office/word/2015/wordml/symex" xmlns:wpg="http://schemas.microsoft.com/office/word/2010/wordprocessingGroup" xmlns:wpi="http://schemas.microsoft.com/office/word/2010/wordprocessingInk" xmlns:wne="http://schemas.microsoft.com/office/word/2006/wordml" xmlns:wps="http://schemas.microsoft.com/office/word/2010/wordprocessingShape" mc:Ignorable="w14 w15 w16se wp14">
+  <w:p>
+    <w:pPr>
+      <w:pStyle w:val="Header"/>
     </w:pPr>
   </w:p>
 </w:hdr>

</xml_diff>